<commit_message>
Fix link on instructions.
</commit_message>
<xml_diff>
--- a/Instructions.docx
+++ b/Instructions.docx
@@ -22,11 +22,19 @@
       </w:r>
     </w:p>
     <w:p>
-      <w:r>
-        <w:t>LINK HERE</w:t>
-      </w:r>
-    </w:p>
-    <w:p/>
+      <w:hyperlink r:id="rId5" w:history="1">
+        <w:r>
+          <w:rPr>
+            <w:rStyle w:val="Hyperlink"/>
+          </w:rPr>
+          <w:t>https://github.com/evature/ios/tree/master/EvaTest/EvaFramework</w:t>
+        </w:r>
+      </w:hyperlink>
+    </w:p>
+    <w:p>
+      <w:bookmarkStart w:id="0" w:name="_GoBack"/>
+      <w:bookmarkEnd w:id="0"/>
+    </w:p>
     <w:p>
       <w:r>
         <w:t xml:space="preserve">2. Make sure you are using the latest version of </w:t>
@@ -85,7 +93,7 @@
                     </pic:cNvPicPr>
                   </pic:nvPicPr>
                   <pic:blipFill>
-                    <a:blip r:embed="rId5">
+                    <a:blip r:embed="rId6">
                       <a:extLst>
                         <a:ext uri="{28A0092B-C50C-407E-A947-70E740481C1C}">
                           <a14:useLocalDpi xmlns:a14="http://schemas.microsoft.com/office/drawing/2010/main" val="0"/>
@@ -156,7 +164,7 @@
                     </pic:cNvPicPr>
                   </pic:nvPicPr>
                   <pic:blipFill>
-                    <a:blip r:embed="rId6">
+                    <a:blip r:embed="rId7">
                       <a:extLst>
                         <a:ext uri="{28A0092B-C50C-407E-A947-70E740481C1C}">
                           <a14:useLocalDpi xmlns:a14="http://schemas.microsoft.com/office/drawing/2010/main" val="0"/>
@@ -225,7 +233,7 @@
                     </pic:cNvPicPr>
                   </pic:nvPicPr>
                   <pic:blipFill>
-                    <a:blip r:embed="rId7">
+                    <a:blip r:embed="rId8">
                       <a:extLst>
                         <a:ext uri="{28A0092B-C50C-407E-A947-70E740481C1C}">
                           <a14:useLocalDpi xmlns:a14="http://schemas.microsoft.com/office/drawing/2010/main" val="0"/>
@@ -335,7 +343,7 @@
                     </pic:cNvPicPr>
                   </pic:nvPicPr>
                   <pic:blipFill>
-                    <a:blip r:embed="rId8">
+                    <a:blip r:embed="rId9">
                       <a:extLst>
                         <a:ext uri="{28A0092B-C50C-407E-A947-70E740481C1C}">
                           <a14:useLocalDpi xmlns:a14="http://schemas.microsoft.com/office/drawing/2010/main" val="0"/>
@@ -408,7 +416,7 @@
                     </pic:cNvPicPr>
                   </pic:nvPicPr>
                   <pic:blipFill>
-                    <a:blip r:embed="rId9">
+                    <a:blip r:embed="rId10">
                       <a:extLst>
                         <a:ext uri="{28A0092B-C50C-407E-A947-70E740481C1C}">
                           <a14:useLocalDpi xmlns:a14="http://schemas.microsoft.com/office/drawing/2010/main" val="0"/>
@@ -469,7 +477,7 @@
                     </pic:cNvPicPr>
                   </pic:nvPicPr>
                   <pic:blipFill>
-                    <a:blip r:embed="rId10">
+                    <a:blip r:embed="rId11">
                       <a:extLst>
                         <a:ext uri="{28A0092B-C50C-407E-A947-70E740481C1C}">
                           <a14:useLocalDpi xmlns:a14="http://schemas.microsoft.com/office/drawing/2010/main" val="0"/>
@@ -3618,8 +3626,6 @@
       <w:r>
         <w:t>17. CHECK OUT THE DEMO PROJECT.</w:t>
       </w:r>
-      <w:bookmarkStart w:id="0" w:name="_GoBack"/>
-      <w:bookmarkEnd w:id="0"/>
     </w:p>
     <w:sectPr>
       <w:pgSz w:w="11900" w:h="16840"/>
@@ -3852,6 +3858,17 @@
       <w:contextualSpacing/>
     </w:pPr>
   </w:style>
+  <w:style w:type="character" w:styleId="Hyperlink">
+    <w:name w:val="Hyperlink"/>
+    <w:basedOn w:val="DefaultParagraphFont"/>
+    <w:uiPriority w:val="99"/>
+    <w:unhideWhenUsed/>
+    <w:rsid w:val="00242F8B"/>
+    <w:rPr>
+      <w:color w:val="0000FF" w:themeColor="hyperlink"/>
+      <w:u w:val="single"/>
+    </w:rPr>
+  </w:style>
 </w:styles>
 </file>
 
@@ -4075,6 +4092,17 @@
       <w:ind w:left="720"/>
       <w:contextualSpacing/>
     </w:pPr>
+  </w:style>
+  <w:style w:type="character" w:styleId="Hyperlink">
+    <w:name w:val="Hyperlink"/>
+    <w:basedOn w:val="DefaultParagraphFont"/>
+    <w:uiPriority w:val="99"/>
+    <w:unhideWhenUsed/>
+    <w:rsid w:val="00242F8B"/>
+    <w:rPr>
+      <w:color w:val="0000FF" w:themeColor="hyperlink"/>
+      <w:u w:val="single"/>
+    </w:rPr>
   </w:style>
 </w:styles>
 </file>

</xml_diff>

<commit_message>
Added support for iOS 5.x
</commit_message>
<xml_diff>
--- a/Instructions.docx
+++ b/Instructions.docx
@@ -31,21 +31,23 @@
         </w:r>
       </w:hyperlink>
     </w:p>
-    <w:p>
+    <w:p/>
+    <w:p>
+      <w:r>
+        <w:t xml:space="preserve">2. Make sure you are using the latest version of </w:t>
+      </w:r>
+      <w:proofErr w:type="spellStart"/>
+      <w:r>
+        <w:t>xCode</w:t>
+      </w:r>
+      <w:proofErr w:type="spellEnd"/>
+      <w:r>
+        <w:t xml:space="preserve"> (4.6+) and targeting iOS5</w:t>
+      </w:r>
       <w:bookmarkStart w:id="0" w:name="_GoBack"/>
       <w:bookmarkEnd w:id="0"/>
-    </w:p>
-    <w:p>
-      <w:r>
-        <w:t xml:space="preserve">2. Make sure you are using the latest version of </w:t>
-      </w:r>
-      <w:proofErr w:type="spellStart"/>
-      <w:r>
-        <w:t>xCode</w:t>
-      </w:r>
-      <w:proofErr w:type="spellEnd"/>
-      <w:r>
-        <w:t xml:space="preserve"> (4.6+) and targeting iOS6.0 or higher.</w:t>
+      <w:r>
+        <w:t>.0 or higher.</w:t>
       </w:r>
     </w:p>
     <w:p/>

</xml_diff>

<commit_message>
Record would start now without delay
</commit_message>
<xml_diff>
--- a/Instructions.docx
+++ b/Instructions.docx
@@ -44,8 +44,6 @@
       <w:r>
         <w:t xml:space="preserve"> (4.6+) and targeting iOS5</w:t>
       </w:r>
-      <w:bookmarkStart w:id="0" w:name="_GoBack"/>
-      <w:bookmarkEnd w:id="0"/>
       <w:r>
         <w:t>.0 or higher.</w:t>
       </w:r>
@@ -131,6 +129,12 @@
     <w:p/>
     <w:p>
       <w:r>
+        <w:br w:type="page"/>
+      </w:r>
+    </w:p>
+    <w:p>
+      <w:r>
+        <w:lastRenderedPageBreak/>
         <w:t>4. It should look like (</w:t>
       </w:r>
       <w:proofErr w:type="spellStart"/>
@@ -147,7 +151,6 @@
         <w:rPr>
           <w:noProof/>
         </w:rPr>
-        <w:lastRenderedPageBreak/>
         <w:drawing>
           <wp:inline distT="0" distB="0" distL="0" distR="0" wp14:anchorId="6FD68E7E" wp14:editId="1525719C">
             <wp:extent cx="3277870" cy="4220210"/>
@@ -276,6 +279,11 @@
     <w:p/>
     <w:p>
       <w:r>
+        <w:br w:type="page"/>
+      </w:r>
+    </w:p>
+    <w:p>
+      <w:r>
         <w:t>7. Add the following libraries:</w:t>
       </w:r>
     </w:p>
@@ -522,19 +530,8 @@
       <w:r>
         <w:br/>
       </w:r>
-    </w:p>
-    <w:p>
-      <w:pPr>
-        <w:rPr>
-          <w:u w:val="single"/>
-        </w:rPr>
-      </w:pPr>
-      <w:r>
-        <w:rPr>
-          <w:u w:val="single"/>
-        </w:rPr>
-        <w:br w:type="page"/>
-      </w:r>
+      <w:bookmarkStart w:id="0" w:name="_GoBack"/>
+      <w:bookmarkEnd w:id="0"/>
     </w:p>
     <w:p>
       <w:pPr>

</xml_diff>

<commit_message>
Fix record timeout on the sdk
</commit_message>
<xml_diff>
--- a/Instructions.docx
+++ b/Instructions.docx
@@ -19,6 +19,11 @@
       <w:r>
         <w:t>1. What is Eva?</w:t>
       </w:r>
+      <w:r>
+        <w:t xml:space="preserve"> </w:t>
+      </w:r>
+      <w:bookmarkStart w:id="0" w:name="_GoBack"/>
+      <w:bookmarkEnd w:id="0"/>
     </w:p>
     <w:p>
       <w:pPr>
@@ -275,8 +280,6 @@
           </wp:inline>
         </w:drawing>
       </w:r>
-      <w:bookmarkStart w:id="0" w:name="_GoBack"/>
-      <w:bookmarkEnd w:id="0"/>
     </w:p>
     <w:p>
       <w:pPr>
@@ -6254,7 +6257,52 @@
           <w:sz w:val="22"/>
           <w:szCs w:val="22"/>
         </w:rPr>
-        <w:t xml:space="preserve">)evaMicStopRecording; </w:t>
+        <w:t>)evaMicStopRecording;</w:t>
+      </w:r>
+    </w:p>
+    <w:p>
+      <w:pPr>
+        <w:widowControl w:val="0"/>
+        <w:tabs>
+          <w:tab w:val="left" w:pos="529"/>
+        </w:tabs>
+        <w:autoSpaceDE w:val="0"/>
+        <w:autoSpaceDN w:val="0"/>
+        <w:adjustRightInd w:val="0"/>
+        <w:ind w:left="1080"/>
+        <w:rPr>
+          <w:rFonts w:ascii="Menlo Regular" w:hAnsi="Menlo Regular" w:cs="Menlo Regular"/>
+          <w:color w:val="000000"/>
+          <w:sz w:val="22"/>
+          <w:szCs w:val="22"/>
+        </w:rPr>
+      </w:pPr>
+    </w:p>
+    <w:p>
+      <w:pPr>
+        <w:widowControl w:val="0"/>
+        <w:tabs>
+          <w:tab w:val="left" w:pos="529"/>
+        </w:tabs>
+        <w:autoSpaceDE w:val="0"/>
+        <w:autoSpaceDN w:val="0"/>
+        <w:adjustRightInd w:val="0"/>
+        <w:ind w:left="851"/>
+      </w:pPr>
+      <w:r>
+        <w:t>averagePower and peakPower are in decibels</w:t>
+      </w:r>
+      <w:r>
+        <w:t xml:space="preserve">, </w:t>
+      </w:r>
+      <w:r>
+        <w:t>evaMicLevelCallbackAverage:andPeak would be called for each mic sample.</w:t>
+      </w:r>
+      <w:r>
+        <w:t xml:space="preserve"> </w:t>
+      </w:r>
+      <w:r>
+        <w:t>Check out EvaTest project for animation example.</w:t>
       </w:r>
     </w:p>
     <w:p>

</xml_diff>

<commit_message>
v1.14 - Streaming& Improved VAD
</commit_message>
<xml_diff>
--- a/Instructions.docx
+++ b/Instructions.docx
@@ -22,8 +22,6 @@
       <w:r>
         <w:t xml:space="preserve"> </w:t>
       </w:r>
-      <w:bookmarkStart w:id="0" w:name="_GoBack"/>
-      <w:bookmarkEnd w:id="0"/>
     </w:p>
     <w:p>
       <w:pPr>
@@ -151,7 +149,13 @@
         <w:ind w:left="540" w:hanging="540"/>
       </w:pPr>
       <w:r>
-        <w:t>2. Make sure you are using the latest version of xCode (4.6+) and targeting iOS5.0 or higher.</w:t>
+        <w:t xml:space="preserve">2. Make sure you are using the latest version of </w:t>
+      </w:r>
+      <w:r>
+        <w:t>Xc</w:t>
+      </w:r>
+      <w:r>
+        <w:t>ode (4.6+) and targeting iOS5.0 or higher.</w:t>
       </w:r>
     </w:p>
     <w:p/>
@@ -160,7 +164,13 @@
         <w:ind w:left="540" w:hanging="540"/>
       </w:pPr>
       <w:r>
-        <w:t>3. Drag Eva.framework file to your xCode project folder target (Make sure the “Copy items to destination’s group folder is checked).</w:t>
+        <w:t>3. Dr</w:t>
+      </w:r>
+      <w:r>
+        <w:t>ag Eva.framework file to your Xc</w:t>
+      </w:r>
+      <w:r>
+        <w:t>ode project folder target (Make sure the “Copy items to destination’s group folder is checked).</w:t>
       </w:r>
     </w:p>
     <w:p>
@@ -3626,11 +3636,11 @@
         <w:autoSpaceDN w:val="0"/>
         <w:adjustRightInd w:val="0"/>
       </w:pPr>
-      <w:bookmarkStart w:id="1" w:name="_Ref232267371"/>
+      <w:bookmarkStart w:id="0" w:name="_Ref232267371"/>
       <w:r>
         <w:t>Implement the two delegates (a must):</w:t>
       </w:r>
-      <w:bookmarkEnd w:id="1"/>
+      <w:bookmarkEnd w:id="0"/>
     </w:p>
     <w:p>
       <w:pPr>
@@ -6053,7 +6063,7 @@
         <mc:AlternateContent>
           <mc:Choice Requires="wps">
             <w:drawing>
-              <wp:anchor distT="0" distB="0" distL="114300" distR="114300" simplePos="0" relativeHeight="251672576" behindDoc="0" locked="0" layoutInCell="1" allowOverlap="1" wp14:anchorId="0725A27B" wp14:editId="49D6F9C3">
+              <wp:anchor distT="0" distB="0" distL="114300" distR="114300" simplePos="0" relativeHeight="251672576" behindDoc="0" locked="0" layoutInCell="1" allowOverlap="1" wp14:anchorId="0725A27B" wp14:editId="2864905A">
                 <wp:simplePos x="0" y="0"/>
                 <wp:positionH relativeFrom="column">
                   <wp:posOffset>571500</wp:posOffset>
@@ -6322,6 +6332,164 @@
           <w:szCs w:val="22"/>
         </w:rPr>
         <w:t xml:space="preserve">  </w:t>
+      </w:r>
+    </w:p>
+    <w:p>
+      <w:pPr>
+        <w:pStyle w:val="ListParagraph"/>
+        <w:widowControl w:val="0"/>
+        <w:numPr>
+          <w:ilvl w:val="0"/>
+          <w:numId w:val="7"/>
+        </w:numPr>
+        <w:tabs>
+          <w:tab w:val="left" w:pos="529"/>
+        </w:tabs>
+        <w:autoSpaceDE w:val="0"/>
+        <w:autoSpaceDN w:val="0"/>
+        <w:adjustRightInd w:val="0"/>
+      </w:pPr>
+      <w:r>
+        <w:rPr>
+          <w:rFonts w:ascii="Menlo Regular" w:hAnsi="Menlo Regular" w:cs="Menlo Regular"/>
+          <w:noProof/>
+          <w:color w:val="643820"/>
+          <w:sz w:val="22"/>
+          <w:szCs w:val="22"/>
+        </w:rPr>
+        <mc:AlternateContent>
+          <mc:Choice Requires="wps">
+            <w:drawing>
+              <wp:anchor distT="0" distB="0" distL="114300" distR="114300" simplePos="0" relativeHeight="251679744" behindDoc="0" locked="0" layoutInCell="1" allowOverlap="1" wp14:anchorId="517B90E5" wp14:editId="1CBAB52A">
+                <wp:simplePos x="0" y="0"/>
+                <wp:positionH relativeFrom="column">
+                  <wp:posOffset>511810</wp:posOffset>
+                </wp:positionH>
+                <wp:positionV relativeFrom="paragraph">
+                  <wp:posOffset>438150</wp:posOffset>
+                </wp:positionV>
+                <wp:extent cx="0" cy="359410"/>
+                <wp:effectExtent l="76200" t="25400" r="76200" b="72390"/>
+                <wp:wrapNone/>
+                <wp:docPr id="24" name="Straight Connector 24"/>
+                <wp:cNvGraphicFramePr/>
+                <a:graphic xmlns:a="http://schemas.openxmlformats.org/drawingml/2006/main">
+                  <a:graphicData uri="http://schemas.microsoft.com/office/word/2010/wordprocessingShape">
+                    <wps:wsp>
+                      <wps:cNvCnPr/>
+                      <wps:spPr>
+                        <a:xfrm>
+                          <a:off x="0" y="0"/>
+                          <a:ext cx="0" cy="359410"/>
+                        </a:xfrm>
+                        <a:prstGeom prst="line">
+                          <a:avLst/>
+                        </a:prstGeom>
+                      </wps:spPr>
+                      <wps:style>
+                        <a:lnRef idx="3">
+                          <a:schemeClr val="accent3"/>
+                        </a:lnRef>
+                        <a:fillRef idx="0">
+                          <a:schemeClr val="accent3"/>
+                        </a:fillRef>
+                        <a:effectRef idx="2">
+                          <a:schemeClr val="accent3"/>
+                        </a:effectRef>
+                        <a:fontRef idx="minor">
+                          <a:schemeClr val="tx1"/>
+                        </a:fontRef>
+                      </wps:style>
+                      <wps:bodyPr/>
+                    </wps:wsp>
+                  </a:graphicData>
+                </a:graphic>
+                <wp14:sizeRelH relativeFrom="margin">
+                  <wp14:pctWidth>0</wp14:pctWidth>
+                </wp14:sizeRelH>
+                <wp14:sizeRelV relativeFrom="margin">
+                  <wp14:pctHeight>0</wp14:pctHeight>
+                </wp14:sizeRelV>
+              </wp:anchor>
+            </w:drawing>
+          </mc:Choice>
+          <mc:Fallback>
+            <w:pict>
+              <v:line id="Straight Connector 24" o:spid="_x0000_s1026" style="position:absolute;z-index:251679744;visibility:visible;mso-wrap-style:square;mso-width-percent:0;mso-height-percent:0;mso-wrap-distance-left:9pt;mso-wrap-distance-top:0;mso-wrap-distance-right:9pt;mso-wrap-distance-bottom:0;mso-position-horizontal:absolute;mso-position-horizontal-relative:text;mso-position-vertical:absolute;mso-position-vertical-relative:text;mso-width-percent:0;mso-height-percent:0;mso-width-relative:margin;mso-height-relative:margin" from="40.3pt,34.5pt" to="40.3pt,62.8pt" o:gfxdata="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" strokecolor="#9bbb59 [3206]" strokeweight="3pt">
+                <v:shadow on="t" opacity="22937f" mv:blur="40000f" origin=",.5" offset="0,23000emu"/>
+              </v:line>
+            </w:pict>
+          </mc:Fallback>
+        </mc:AlternateContent>
+      </w:r>
+      <w:bookmarkStart w:id="1" w:name="_GoBack"/>
+      <w:bookmarkEnd w:id="1"/>
+      <w:r>
+        <w:t>It is recommended to know that Eva finished all setup before starting using it:</w:t>
+      </w:r>
+      <w:r>
+        <w:br/>
+        <w:t xml:space="preserve">     </w:t>
+      </w:r>
+      <w:r>
+        <w:br/>
+        <w:t xml:space="preserve">     - </w:t>
+      </w:r>
+      <w:r>
+        <w:rPr>
+          <w:rFonts w:ascii="Menlo Regular" w:hAnsi="Menlo Regular" w:cs="Menlo Regular"/>
+          <w:color w:val="000000"/>
+          <w:sz w:val="22"/>
+          <w:szCs w:val="22"/>
+        </w:rPr>
+        <w:t>(</w:t>
+      </w:r>
+      <w:r>
+        <w:rPr>
+          <w:rFonts w:ascii="Menlo Regular" w:hAnsi="Menlo Regular" w:cs="Menlo Regular"/>
+          <w:color w:val="AA0D91"/>
+          <w:sz w:val="22"/>
+          <w:szCs w:val="22"/>
+        </w:rPr>
+        <w:t>void</w:t>
+      </w:r>
+      <w:r>
+        <w:rPr>
+          <w:rFonts w:ascii="Menlo Regular" w:hAnsi="Menlo Regular" w:cs="Menlo Regular"/>
+          <w:color w:val="000000"/>
+          <w:sz w:val="22"/>
+          <w:szCs w:val="22"/>
+        </w:rPr>
+        <w:t>)evaRecorederIsReady</w:t>
+      </w:r>
+      <w:r>
+        <w:rPr>
+          <w:rFonts w:ascii="Menlo Regular" w:hAnsi="Menlo Regular" w:cs="Menlo Regular"/>
+          <w:color w:val="000000"/>
+          <w:sz w:val="22"/>
+          <w:szCs w:val="22"/>
+        </w:rPr>
+        <w:t>;</w:t>
+      </w:r>
+      <w:r>
+        <w:rPr>
+          <w:rFonts w:ascii="Menlo Regular" w:hAnsi="Menlo Regular" w:cs="Menlo Regular"/>
+          <w:color w:val="000000"/>
+          <w:sz w:val="22"/>
+          <w:szCs w:val="22"/>
+        </w:rPr>
+        <w:t xml:space="preserve"> </w:t>
+      </w:r>
+      <w:r>
+        <w:br/>
+        <w:t xml:space="preserve">     </w:t>
+      </w:r>
+      <w:r>
+        <w:br/>
+        <w:t>Called when initiation process is complete after setting the API keys.</w:t>
+      </w:r>
+      <w:r>
+        <w:br/>
       </w:r>
     </w:p>
     <w:p>
@@ -6700,32 +6868,31 @@
         <w:autoSpaceDE w:val="0"/>
         <w:autoSpaceDN w:val="0"/>
         <w:adjustRightInd w:val="0"/>
-        <w:ind w:left="1080"/>
-        <w:rPr>
-          <w:rFonts w:ascii="Menlo Regular" w:hAnsi="Menlo Regular" w:cs="Menlo Regular"/>
-          <w:color w:val="000000"/>
-          <w:sz w:val="22"/>
-          <w:szCs w:val="22"/>
-        </w:rPr>
-      </w:pPr>
-    </w:p>
-    <w:p>
-      <w:pPr>
-        <w:widowControl w:val="0"/>
-        <w:tabs>
-          <w:tab w:val="left" w:pos="529"/>
-        </w:tabs>
-        <w:autoSpaceDE w:val="0"/>
-        <w:autoSpaceDN w:val="0"/>
-        <w:adjustRightInd w:val="0"/>
-        <w:ind w:left="1080"/>
-        <w:rPr>
-          <w:rFonts w:ascii="Menlo Regular" w:hAnsi="Menlo Regular" w:cs="Menlo Regular"/>
-          <w:color w:val="000000"/>
-          <w:sz w:val="22"/>
-          <w:szCs w:val="22"/>
-        </w:rPr>
-      </w:pPr>
+        <w:rPr>
+          <w:rFonts w:ascii="Menlo Regular" w:hAnsi="Menlo Regular" w:cs="Menlo Regular"/>
+          <w:color w:val="000000"/>
+          <w:sz w:val="22"/>
+          <w:szCs w:val="22"/>
+        </w:rPr>
+      </w:pPr>
+      <w:r>
+        <w:rPr>
+          <w:rFonts w:ascii="Menlo Regular" w:hAnsi="Menlo Regular" w:cs="Menlo Regular"/>
+          <w:color w:val="007400"/>
+          <w:sz w:val="22"/>
+          <w:szCs w:val="22"/>
+        </w:rPr>
+        <w:tab/>
+      </w:r>
+      <w:r>
+        <w:rPr>
+          <w:rFonts w:ascii="Menlo Regular" w:hAnsi="Menlo Regular" w:cs="Menlo Regular"/>
+          <w:color w:val="007400"/>
+          <w:sz w:val="22"/>
+          <w:szCs w:val="22"/>
+        </w:rPr>
+        <w:tab/>
+      </w:r>
     </w:p>
     <w:p>
       <w:pPr>
@@ -7629,6 +7796,119 @@
     </w:lvl>
   </w:abstractNum>
   <w:abstractNum w:abstractNumId="7">
+    <w:nsid w:val="49B73DFC"/>
+    <w:multiLevelType w:val="hybridMultilevel"/>
+    <w:tmpl w:val="3B849E44"/>
+    <w:lvl w:ilvl="0" w:tplc="E75C627A">
+      <w:start w:val="2"/>
+      <w:numFmt w:val="bullet"/>
+      <w:lvlText w:val="-"/>
+      <w:lvlJc w:val="left"/>
+      <w:pPr>
+        <w:ind w:left="1440" w:hanging="360"/>
+      </w:pPr>
+      <w:rPr>
+        <w:rFonts w:ascii="Menlo Regular" w:eastAsiaTheme="minorEastAsia" w:hAnsi="Menlo Regular" w:cs="Menlo Regular" w:hint="default"/>
+      </w:rPr>
+    </w:lvl>
+    <w:lvl w:ilvl="1" w:tplc="04090003" w:tentative="1">
+      <w:start w:val="1"/>
+      <w:numFmt w:val="bullet"/>
+      <w:lvlText w:val="o"/>
+      <w:lvlJc w:val="left"/>
+      <w:pPr>
+        <w:ind w:left="2160" w:hanging="360"/>
+      </w:pPr>
+      <w:rPr>
+        <w:rFonts w:ascii="Courier New" w:hAnsi="Courier New" w:hint="default"/>
+      </w:rPr>
+    </w:lvl>
+    <w:lvl w:ilvl="2" w:tplc="04090005" w:tentative="1">
+      <w:start w:val="1"/>
+      <w:numFmt w:val="bullet"/>
+      <w:lvlText w:val=""/>
+      <w:lvlJc w:val="left"/>
+      <w:pPr>
+        <w:ind w:left="2880" w:hanging="360"/>
+      </w:pPr>
+      <w:rPr>
+        <w:rFonts w:ascii="Wingdings" w:hAnsi="Wingdings" w:hint="default"/>
+      </w:rPr>
+    </w:lvl>
+    <w:lvl w:ilvl="3" w:tplc="04090001" w:tentative="1">
+      <w:start w:val="1"/>
+      <w:numFmt w:val="bullet"/>
+      <w:lvlText w:val=""/>
+      <w:lvlJc w:val="left"/>
+      <w:pPr>
+        <w:ind w:left="3600" w:hanging="360"/>
+      </w:pPr>
+      <w:rPr>
+        <w:rFonts w:ascii="Symbol" w:hAnsi="Symbol" w:hint="default"/>
+      </w:rPr>
+    </w:lvl>
+    <w:lvl w:ilvl="4" w:tplc="04090003" w:tentative="1">
+      <w:start w:val="1"/>
+      <w:numFmt w:val="bullet"/>
+      <w:lvlText w:val="o"/>
+      <w:lvlJc w:val="left"/>
+      <w:pPr>
+        <w:ind w:left="4320" w:hanging="360"/>
+      </w:pPr>
+      <w:rPr>
+        <w:rFonts w:ascii="Courier New" w:hAnsi="Courier New" w:hint="default"/>
+      </w:rPr>
+    </w:lvl>
+    <w:lvl w:ilvl="5" w:tplc="04090005" w:tentative="1">
+      <w:start w:val="1"/>
+      <w:numFmt w:val="bullet"/>
+      <w:lvlText w:val=""/>
+      <w:lvlJc w:val="left"/>
+      <w:pPr>
+        <w:ind w:left="5040" w:hanging="360"/>
+      </w:pPr>
+      <w:rPr>
+        <w:rFonts w:ascii="Wingdings" w:hAnsi="Wingdings" w:hint="default"/>
+      </w:rPr>
+    </w:lvl>
+    <w:lvl w:ilvl="6" w:tplc="04090001" w:tentative="1">
+      <w:start w:val="1"/>
+      <w:numFmt w:val="bullet"/>
+      <w:lvlText w:val=""/>
+      <w:lvlJc w:val="left"/>
+      <w:pPr>
+        <w:ind w:left="5760" w:hanging="360"/>
+      </w:pPr>
+      <w:rPr>
+        <w:rFonts w:ascii="Symbol" w:hAnsi="Symbol" w:hint="default"/>
+      </w:rPr>
+    </w:lvl>
+    <w:lvl w:ilvl="7" w:tplc="04090003" w:tentative="1">
+      <w:start w:val="1"/>
+      <w:numFmt w:val="bullet"/>
+      <w:lvlText w:val="o"/>
+      <w:lvlJc w:val="left"/>
+      <w:pPr>
+        <w:ind w:left="6480" w:hanging="360"/>
+      </w:pPr>
+      <w:rPr>
+        <w:rFonts w:ascii="Courier New" w:hAnsi="Courier New" w:hint="default"/>
+      </w:rPr>
+    </w:lvl>
+    <w:lvl w:ilvl="8" w:tplc="04090005" w:tentative="1">
+      <w:start w:val="1"/>
+      <w:numFmt w:val="bullet"/>
+      <w:lvlText w:val=""/>
+      <w:lvlJc w:val="left"/>
+      <w:pPr>
+        <w:ind w:left="7200" w:hanging="360"/>
+      </w:pPr>
+      <w:rPr>
+        <w:rFonts w:ascii="Wingdings" w:hAnsi="Wingdings" w:hint="default"/>
+      </w:rPr>
+    </w:lvl>
+  </w:abstractNum>
+  <w:abstractNum w:abstractNumId="8">
     <w:nsid w:val="4CB16586"/>
     <w:multiLevelType w:val="hybridMultilevel"/>
     <w:tmpl w:val="C6880D06"/>
@@ -7644,7 +7924,7 @@
         <w:rFonts w:hint="default"/>
       </w:rPr>
     </w:lvl>
-    <w:lvl w:ilvl="1" w:tplc="04090019" w:tentative="1">
+    <w:lvl w:ilvl="1" w:tplc="04090019">
       <w:start w:val="1"/>
       <w:numFmt w:val="lowerLetter"/>
       <w:lvlText w:val="%2."/>
@@ -7717,7 +7997,96 @@
       </w:pPr>
     </w:lvl>
   </w:abstractNum>
-  <w:abstractNum w:abstractNumId="8">
+  <w:abstractNum w:abstractNumId="9">
+    <w:nsid w:val="4E6A6C7F"/>
+    <w:multiLevelType w:val="hybridMultilevel"/>
+    <w:tmpl w:val="7CAAFC8E"/>
+    <w:lvl w:ilvl="0" w:tplc="0409000F">
+      <w:start w:val="1"/>
+      <w:numFmt w:val="decimal"/>
+      <w:lvlText w:val="%1."/>
+      <w:lvlJc w:val="left"/>
+      <w:pPr>
+        <w:ind w:left="720" w:hanging="360"/>
+      </w:pPr>
+      <w:rPr>
+        <w:rFonts w:hint="default"/>
+      </w:rPr>
+    </w:lvl>
+    <w:lvl w:ilvl="1" w:tplc="04090019" w:tentative="1">
+      <w:start w:val="1"/>
+      <w:numFmt w:val="lowerLetter"/>
+      <w:lvlText w:val="%2."/>
+      <w:lvlJc w:val="left"/>
+      <w:pPr>
+        <w:ind w:left="1440" w:hanging="360"/>
+      </w:pPr>
+    </w:lvl>
+    <w:lvl w:ilvl="2" w:tplc="0409001B" w:tentative="1">
+      <w:start w:val="1"/>
+      <w:numFmt w:val="lowerRoman"/>
+      <w:lvlText w:val="%3."/>
+      <w:lvlJc w:val="right"/>
+      <w:pPr>
+        <w:ind w:left="2160" w:hanging="180"/>
+      </w:pPr>
+    </w:lvl>
+    <w:lvl w:ilvl="3" w:tplc="0409000F" w:tentative="1">
+      <w:start w:val="1"/>
+      <w:numFmt w:val="decimal"/>
+      <w:lvlText w:val="%4."/>
+      <w:lvlJc w:val="left"/>
+      <w:pPr>
+        <w:ind w:left="2880" w:hanging="360"/>
+      </w:pPr>
+    </w:lvl>
+    <w:lvl w:ilvl="4" w:tplc="04090019" w:tentative="1">
+      <w:start w:val="1"/>
+      <w:numFmt w:val="lowerLetter"/>
+      <w:lvlText w:val="%5."/>
+      <w:lvlJc w:val="left"/>
+      <w:pPr>
+        <w:ind w:left="3600" w:hanging="360"/>
+      </w:pPr>
+    </w:lvl>
+    <w:lvl w:ilvl="5" w:tplc="0409001B" w:tentative="1">
+      <w:start w:val="1"/>
+      <w:numFmt w:val="lowerRoman"/>
+      <w:lvlText w:val="%6."/>
+      <w:lvlJc w:val="right"/>
+      <w:pPr>
+        <w:ind w:left="4320" w:hanging="180"/>
+      </w:pPr>
+    </w:lvl>
+    <w:lvl w:ilvl="6" w:tplc="0409000F" w:tentative="1">
+      <w:start w:val="1"/>
+      <w:numFmt w:val="decimal"/>
+      <w:lvlText w:val="%7."/>
+      <w:lvlJc w:val="left"/>
+      <w:pPr>
+        <w:ind w:left="5040" w:hanging="360"/>
+      </w:pPr>
+    </w:lvl>
+    <w:lvl w:ilvl="7" w:tplc="04090019" w:tentative="1">
+      <w:start w:val="1"/>
+      <w:numFmt w:val="lowerLetter"/>
+      <w:lvlText w:val="%8."/>
+      <w:lvlJc w:val="left"/>
+      <w:pPr>
+        <w:ind w:left="5760" w:hanging="360"/>
+      </w:pPr>
+    </w:lvl>
+    <w:lvl w:ilvl="8" w:tplc="0409001B" w:tentative="1">
+      <w:start w:val="1"/>
+      <w:numFmt w:val="lowerRoman"/>
+      <w:lvlText w:val="%9."/>
+      <w:lvlJc w:val="right"/>
+      <w:pPr>
+        <w:ind w:left="6480" w:hanging="180"/>
+      </w:pPr>
+    </w:lvl>
+  </w:abstractNum>
+  <w:abstractNum w:abstractNumId="10">
     <w:nsid w:val="54812B8E"/>
     <w:multiLevelType w:val="hybridMultilevel"/>
     <w:tmpl w:val="B02E7EA2"/>
@@ -7806,7 +8175,7 @@
       </w:pPr>
     </w:lvl>
   </w:abstractNum>
-  <w:abstractNum w:abstractNumId="9">
+  <w:abstractNum w:abstractNumId="11">
     <w:nsid w:val="5E483285"/>
     <w:multiLevelType w:val="hybridMultilevel"/>
     <w:tmpl w:val="E7F09BDE"/>
@@ -7895,7 +8264,7 @@
       </w:pPr>
     </w:lvl>
   </w:abstractNum>
-  <w:abstractNum w:abstractNumId="10">
+  <w:abstractNum w:abstractNumId="12">
     <w:nsid w:val="7A5A25B1"/>
     <w:multiLevelType w:val="hybridMultilevel"/>
     <w:tmpl w:val="6B227208"/>
@@ -7994,16 +8363,16 @@
     <w:abstractNumId w:val="1"/>
   </w:num>
   <w:num w:numId="4">
-    <w:abstractNumId w:val="8"/>
+    <w:abstractNumId w:val="10"/>
   </w:num>
   <w:num w:numId="5">
-    <w:abstractNumId w:val="10"/>
+    <w:abstractNumId w:val="12"/>
   </w:num>
   <w:num w:numId="6">
     <w:abstractNumId w:val="5"/>
   </w:num>
   <w:num w:numId="7">
-    <w:abstractNumId w:val="7"/>
+    <w:abstractNumId w:val="8"/>
   </w:num>
   <w:num w:numId="8">
     <w:abstractNumId w:val="3"/>
@@ -8012,10 +8381,16 @@
     <w:abstractNumId w:val="6"/>
   </w:num>
   <w:num w:numId="10">
-    <w:abstractNumId w:val="9"/>
+    <w:abstractNumId w:val="11"/>
   </w:num>
   <w:num w:numId="11">
     <w:abstractNumId w:val="2"/>
+  </w:num>
+  <w:num w:numId="12">
+    <w:abstractNumId w:val="9"/>
+  </w:num>
+  <w:num w:numId="13">
+    <w:abstractNumId w:val="7"/>
   </w:num>
 </w:numbering>
 </file>

</xml_diff>

<commit_message>
v1.4.2 - Safe URL & Small fixes on URL (ip_address etc.) and instructions
</commit_message>
<xml_diff>
--- a/Instructions.docx
+++ b/Instructions.docx
@@ -41,8 +41,16 @@
       <w:r>
         <w:t xml:space="preserve"> develops an Expert Virtual Agent (EVA), enabling free-text search for online travel.    -Utilizing innovative algorithms to process search requests, EVA understands the users' inputs and converts them to structured search queries with very high precision. - +Utilizing innovative algorithms to process search requests, EVA understands the users' inputs and converts them to structured search queries with very high precision</w:t>
+      </w:r>
+      <w:proofErr w:type="gramStart"/>
+      <w:r>
+        <w:t>. +</w:t>
+      </w:r>
+      <w:proofErr w:type="gramEnd"/>
+      <w:r>
+        <w:t>  EVA significantly improves conversion rates, revenues and user satisfaction.</w:t>
       </w:r>
     </w:p>
@@ -109,7 +117,7 @@
           <w:u w:val="single"/>
         </w:rPr>
       </w:pPr>
-      <w:hyperlink r:id="rId8" w:history="1">
+      <w:hyperlink r:id="rId9" w:history="1">
         <w:r>
           <w:rPr>
             <w:rStyle w:val="Hyperlink"/>
@@ -136,7 +144,23 @@
         <w:ind w:left="540"/>
       </w:pPr>
       <w:r>
-        <w:t>/EvaTest/EvaFramework/</w:t>
+        <w:t>/</w:t>
+      </w:r>
+      <w:proofErr w:type="spellStart"/>
+      <w:r>
+        <w:t>EvaTest</w:t>
+      </w:r>
+      <w:proofErr w:type="spellEnd"/>
+      <w:r>
+        <w:t>/</w:t>
+      </w:r>
+      <w:proofErr w:type="spellStart"/>
+      <w:r>
+        <w:t>EvaFramework</w:t>
+      </w:r>
+      <w:proofErr w:type="spellEnd"/>
+      <w:r>
+        <w:t>/</w:t>
       </w:r>
     </w:p>
     <w:p>
@@ -151,11 +175,16 @@
       <w:r>
         <w:t xml:space="preserve">2. Make sure you are using the latest version of </w:t>
       </w:r>
+      <w:proofErr w:type="spellStart"/>
       <w:r>
         <w:t>Xc</w:t>
       </w:r>
       <w:r>
-        <w:t>ode (4.6+) and targeting iOS5.0 or higher.</w:t>
+        <w:t>ode</w:t>
+      </w:r>
+      <w:proofErr w:type="spellEnd"/>
+      <w:r>
+        <w:t xml:space="preserve"> (4.6+) and targeting iOS5.0 or higher.</w:t>
       </w:r>
     </w:p>
     <w:p/>
@@ -167,10 +196,26 @@
         <w:t>3. Dr</w:t>
       </w:r>
       <w:r>
-        <w:t>ag Eva.framework file to your Xc</w:t>
-      </w:r>
-      <w:r>
-        <w:t>ode project folder target (Make sure the “Copy items to destination’s group folder is checked).</w:t>
+        <w:t xml:space="preserve">ag </w:t>
+      </w:r>
+      <w:proofErr w:type="spellStart"/>
+      <w:r>
+        <w:t>Eva.framework</w:t>
+      </w:r>
+      <w:proofErr w:type="spellEnd"/>
+      <w:r>
+        <w:t xml:space="preserve"> file to your </w:t>
+      </w:r>
+      <w:proofErr w:type="spellStart"/>
+      <w:r>
+        <w:t>Xc</w:t>
+      </w:r>
+      <w:r>
+        <w:t>ode</w:t>
+      </w:r>
+      <w:proofErr w:type="spellEnd"/>
+      <w:r>
+        <w:t xml:space="preserve"> project folder target (Make sure the “Copy items to destination’s group folder is checked).</w:t>
       </w:r>
     </w:p>
     <w:p>
@@ -197,7 +242,7 @@
                     </pic:cNvPicPr>
                   </pic:nvPicPr>
                   <pic:blipFill>
-                    <a:blip r:embed="rId9">
+                    <a:blip r:embed="rId10">
                       <a:extLst>
                         <a:ext uri="{28A0092B-C50C-407E-A947-70E740481C1C}">
                           <a14:useLocalDpi xmlns:a14="http://schemas.microsoft.com/office/drawing/2010/main" val="0"/>
@@ -233,7 +278,15 @@
     <w:p/>
     <w:p>
       <w:r>
-        <w:t>4. It should look like this (Eva.framework is added):</w:t>
+        <w:t>4. It should look like this (</w:t>
+      </w:r>
+      <w:proofErr w:type="spellStart"/>
+      <w:r>
+        <w:t>Eva.framework</w:t>
+      </w:r>
+      <w:proofErr w:type="spellEnd"/>
+      <w:r>
+        <w:t xml:space="preserve"> is added):</w:t>
       </w:r>
     </w:p>
     <w:p>
@@ -259,7 +312,7 @@
                     </pic:cNvPicPr>
                   </pic:nvPicPr>
                   <pic:blipFill>
-                    <a:blip r:embed="rId10">
+                    <a:blip r:embed="rId11">
                       <a:extLst>
                         <a:ext uri="{28A0092B-C50C-407E-A947-70E740481C1C}">
                           <a14:useLocalDpi xmlns:a14="http://schemas.microsoft.com/office/drawing/2010/main" val="0"/>
@@ -296,7 +349,15 @@
         <w:ind w:left="540" w:hanging="540"/>
       </w:pPr>
       <w:r>
-        <w:t>5. Click on the Targets -&gt; Your app name -&gt; and then “build phases” tab, and then expand “Link binary with libraries”</w:t>
+        <w:t xml:space="preserve">5. </w:t>
+      </w:r>
+      <w:proofErr w:type="gramStart"/>
+      <w:r>
+        <w:t>Click</w:t>
+      </w:r>
+      <w:proofErr w:type="gramEnd"/>
+      <w:r>
+        <w:t xml:space="preserve"> on the Targets -&gt; Your app name -&gt; and then “build phases” tab, and then expand “Link binary with libraries”</w:t>
       </w:r>
     </w:p>
     <w:p>
@@ -327,7 +388,7 @@
                     </pic:cNvPicPr>
                   </pic:nvPicPr>
                   <pic:blipFill>
-                    <a:blip r:embed="rId11">
+                    <a:blip r:embed="rId12">
                       <a:extLst>
                         <a:ext uri="{28A0092B-C50C-407E-A947-70E740481C1C}">
                           <a14:useLocalDpi xmlns:a14="http://schemas.microsoft.com/office/drawing/2010/main" val="0"/>
@@ -375,23 +436,27 @@
       <w:pPr>
         <w:ind w:firstLine="720"/>
       </w:pPr>
+      <w:proofErr w:type="spellStart"/>
       <w:r>
         <w:t>CoreLocation</w:t>
       </w:r>
       <w:r>
         <w:t>.framework</w:t>
       </w:r>
+      <w:proofErr w:type="spellEnd"/>
     </w:p>
     <w:p>
       <w:pPr>
         <w:ind w:firstLine="720"/>
       </w:pPr>
+      <w:proofErr w:type="spellStart"/>
       <w:r>
         <w:t>AVFoundation</w:t>
       </w:r>
       <w:r>
         <w:t>.framework</w:t>
       </w:r>
+      <w:proofErr w:type="spellEnd"/>
     </w:p>
     <w:p/>
     <w:p>
@@ -399,7 +464,23 @@
         <w:ind w:left="540" w:hanging="540"/>
       </w:pPr>
       <w:r>
-        <w:t>8. Now it should look like (Eva, CoreLocation and AVFoundation frameworks added):</w:t>
+        <w:t xml:space="preserve">8. Now it should look like (Eva, </w:t>
+      </w:r>
+      <w:proofErr w:type="spellStart"/>
+      <w:r>
+        <w:t>CoreLocation</w:t>
+      </w:r>
+      <w:proofErr w:type="spellEnd"/>
+      <w:r>
+        <w:t xml:space="preserve"> and </w:t>
+      </w:r>
+      <w:proofErr w:type="spellStart"/>
+      <w:r>
+        <w:t>AVFoundation</w:t>
+      </w:r>
+      <w:proofErr w:type="spellEnd"/>
+      <w:r>
+        <w:t xml:space="preserve"> frameworks added):</w:t>
       </w:r>
     </w:p>
     <w:p/>
@@ -426,7 +507,7 @@
                     </pic:cNvPicPr>
                   </pic:nvPicPr>
                   <pic:blipFill>
-                    <a:blip r:embed="rId12">
+                    <a:blip r:embed="rId13">
                       <a:extLst>
                         <a:ext uri="{28A0092B-C50C-407E-A947-70E740481C1C}">
                           <a14:useLocalDpi xmlns:a14="http://schemas.microsoft.com/office/drawing/2010/main" val="0"/>
@@ -559,7 +640,15 @@
         <w:t xml:space="preserve"> </w:t>
       </w:r>
       <w:r>
-        <w:t>Go to “YourViewController.h” (Where you want to integrate Eva) and add this line:</w:t>
+        <w:t>Go to “</w:t>
+      </w:r>
+      <w:proofErr w:type="spellStart"/>
+      <w:r>
+        <w:t>YourViewController.h</w:t>
+      </w:r>
+      <w:proofErr w:type="spellEnd"/>
+      <w:r>
+        <w:t>” (Where you want to integrate Eva) and add this line:</w:t>
       </w:r>
     </w:p>
     <w:p>
@@ -669,7 +758,47 @@
           <w:sz w:val="22"/>
           <w:szCs w:val="22"/>
         </w:rPr>
-        <w:t>#import &lt;Eva/Eva.h&gt;</w:t>
+        <w:t>#</w:t>
+      </w:r>
+      <w:proofErr w:type="gramStart"/>
+      <w:r>
+        <w:rPr>
+          <w:rFonts w:ascii="Menlo Regular" w:hAnsi="Menlo Regular" w:cs="Menlo Regular"/>
+          <w:color w:val="007400"/>
+          <w:sz w:val="22"/>
+          <w:szCs w:val="22"/>
+        </w:rPr>
+        <w:t>import</w:t>
+      </w:r>
+      <w:proofErr w:type="gramEnd"/>
+      <w:r>
+        <w:rPr>
+          <w:rFonts w:ascii="Menlo Regular" w:hAnsi="Menlo Regular" w:cs="Menlo Regular"/>
+          <w:color w:val="007400"/>
+          <w:sz w:val="22"/>
+          <w:szCs w:val="22"/>
+        </w:rPr>
+        <w:t xml:space="preserve"> &lt;Eva/</w:t>
+      </w:r>
+      <w:proofErr w:type="spellStart"/>
+      <w:r>
+        <w:rPr>
+          <w:rFonts w:ascii="Menlo Regular" w:hAnsi="Menlo Regular" w:cs="Menlo Regular"/>
+          <w:color w:val="007400"/>
+          <w:sz w:val="22"/>
+          <w:szCs w:val="22"/>
+        </w:rPr>
+        <w:t>Eva.h</w:t>
+      </w:r>
+      <w:proofErr w:type="spellEnd"/>
+      <w:r>
+        <w:rPr>
+          <w:rFonts w:ascii="Menlo Regular" w:hAnsi="Menlo Regular" w:cs="Menlo Regular"/>
+          <w:color w:val="007400"/>
+          <w:sz w:val="22"/>
+          <w:szCs w:val="22"/>
+        </w:rPr>
+        <w:t>&gt;</w:t>
       </w:r>
     </w:p>
     <w:p>
@@ -694,13 +823,42 @@
         <w:ind w:left="1080"/>
       </w:pPr>
       <w:r>
-        <w:t xml:space="preserve">Add EvaDelegate </w:t>
+        <w:t xml:space="preserve">Add </w:t>
+      </w:r>
+      <w:proofErr w:type="spellStart"/>
+      <w:proofErr w:type="gramStart"/>
+      <w:r>
+        <w:t>EvaDelegate</w:t>
+      </w:r>
+      <w:proofErr w:type="spellEnd"/>
+      <w:r>
+        <w:t xml:space="preserve"> </w:t>
       </w:r>
       <w:r>
         <w:t>to</w:t>
       </w:r>
       <w:r>
-        <w:t xml:space="preserve"> the Controller delegates and add evaModule object, File should look like that:</w:t>
+        <w:t xml:space="preserve"> the Controller delegates and add </w:t>
+      </w:r>
+      <w:proofErr w:type="spellStart"/>
+      <w:r>
+        <w:t>evaModule</w:t>
+      </w:r>
+      <w:proofErr w:type="spellEnd"/>
+      <w:r>
+        <w:t xml:space="preserve"> object</w:t>
+      </w:r>
+      <w:proofErr w:type="gramEnd"/>
+      <w:r>
+        <w:t xml:space="preserve">, </w:t>
+      </w:r>
+      <w:proofErr w:type="gramStart"/>
+      <w:r>
+        <w:t>File should look like that</w:t>
+      </w:r>
+      <w:proofErr w:type="gramEnd"/>
+      <w:r>
+        <w:t>:</w:t>
       </w:r>
     </w:p>
     <w:p>
@@ -737,7 +895,27 @@
           <w:sz w:val="22"/>
           <w:szCs w:val="22"/>
         </w:rPr>
-        <w:t xml:space="preserve">#import </w:t>
+        <w:t>#</w:t>
+      </w:r>
+      <w:proofErr w:type="gramStart"/>
+      <w:r>
+        <w:rPr>
+          <w:rFonts w:ascii="Menlo Regular" w:hAnsi="Menlo Regular" w:cs="Menlo Regular"/>
+          <w:color w:val="643820"/>
+          <w:sz w:val="22"/>
+          <w:szCs w:val="22"/>
+        </w:rPr>
+        <w:t>import</w:t>
+      </w:r>
+      <w:proofErr w:type="gramEnd"/>
+      <w:r>
+        <w:rPr>
+          <w:rFonts w:ascii="Menlo Regular" w:hAnsi="Menlo Regular" w:cs="Menlo Regular"/>
+          <w:color w:val="643820"/>
+          <w:sz w:val="22"/>
+          <w:szCs w:val="22"/>
+        </w:rPr>
+        <w:t xml:space="preserve"> </w:t>
       </w:r>
       <w:r>
         <w:rPr>
@@ -746,7 +924,27 @@
           <w:sz w:val="22"/>
           <w:szCs w:val="22"/>
         </w:rPr>
-        <w:t>&lt;Eva/Eva.h&gt;</w:t>
+        <w:t>&lt;Eva/</w:t>
+      </w:r>
+      <w:proofErr w:type="spellStart"/>
+      <w:r>
+        <w:rPr>
+          <w:rFonts w:ascii="Menlo Regular" w:hAnsi="Menlo Regular" w:cs="Menlo Regular"/>
+          <w:color w:val="C41A16"/>
+          <w:sz w:val="22"/>
+          <w:szCs w:val="22"/>
+        </w:rPr>
+        <w:t>Eva.h</w:t>
+      </w:r>
+      <w:proofErr w:type="spellEnd"/>
+      <w:r>
+        <w:rPr>
+          <w:rFonts w:ascii="Menlo Regular" w:hAnsi="Menlo Regular" w:cs="Menlo Regular"/>
+          <w:color w:val="C41A16"/>
+          <w:sz w:val="22"/>
+          <w:szCs w:val="22"/>
+        </w:rPr>
+        <w:t>&gt;</w:t>
       </w:r>
     </w:p>
     <w:p>
@@ -787,17 +985,49 @@
           <w:sz w:val="22"/>
           <w:szCs w:val="22"/>
         </w:rPr>
-        <w:t>@interface</w:t>
-      </w:r>
-      <w:r>
-        <w:rPr>
-          <w:rFonts w:ascii="Menlo Regular" w:hAnsi="Menlo Regular" w:cs="Menlo Regular"/>
-          <w:color w:val="000000"/>
-          <w:sz w:val="22"/>
-          <w:szCs w:val="22"/>
-        </w:rPr>
-        <w:t xml:space="preserve"> YourViewController : </w:t>
-      </w:r>
+        <w:t>@</w:t>
+      </w:r>
+      <w:proofErr w:type="gramStart"/>
+      <w:r>
+        <w:rPr>
+          <w:rFonts w:ascii="Menlo Regular" w:hAnsi="Menlo Regular" w:cs="Menlo Regular"/>
+          <w:color w:val="AA0D91"/>
+          <w:sz w:val="22"/>
+          <w:szCs w:val="22"/>
+        </w:rPr>
+        <w:t>interface</w:t>
+      </w:r>
+      <w:proofErr w:type="gramEnd"/>
+      <w:r>
+        <w:rPr>
+          <w:rFonts w:ascii="Menlo Regular" w:hAnsi="Menlo Regular" w:cs="Menlo Regular"/>
+          <w:color w:val="000000"/>
+          <w:sz w:val="22"/>
+          <w:szCs w:val="22"/>
+        </w:rPr>
+        <w:t xml:space="preserve"> </w:t>
+      </w:r>
+      <w:proofErr w:type="spellStart"/>
+      <w:r>
+        <w:rPr>
+          <w:rFonts w:ascii="Menlo Regular" w:hAnsi="Menlo Regular" w:cs="Menlo Regular"/>
+          <w:color w:val="000000"/>
+          <w:sz w:val="22"/>
+          <w:szCs w:val="22"/>
+        </w:rPr>
+        <w:t>YourViewController</w:t>
+      </w:r>
+      <w:proofErr w:type="spellEnd"/>
+      <w:r>
+        <w:rPr>
+          <w:rFonts w:ascii="Menlo Regular" w:hAnsi="Menlo Regular" w:cs="Menlo Regular"/>
+          <w:color w:val="000000"/>
+          <w:sz w:val="22"/>
+          <w:szCs w:val="22"/>
+        </w:rPr>
+        <w:t xml:space="preserve"> : </w:t>
+      </w:r>
+      <w:proofErr w:type="spellStart"/>
       <w:r>
         <w:rPr>
           <w:rFonts w:ascii="Menlo Regular" w:hAnsi="Menlo Regular" w:cs="Menlo Regular"/>
@@ -807,6 +1037,7 @@
         </w:rPr>
         <w:t>UIViewController</w:t>
       </w:r>
+      <w:proofErr w:type="spellEnd"/>
       <w:r>
         <w:rPr>
           <w:rFonts w:ascii="Menlo Regular" w:hAnsi="Menlo Regular" w:cs="Menlo Regular"/>
@@ -816,6 +1047,7 @@
         </w:rPr>
         <w:t xml:space="preserve"> &lt;</w:t>
       </w:r>
+      <w:proofErr w:type="spellStart"/>
       <w:r>
         <w:rPr>
           <w:rFonts w:ascii="Menlo Regular" w:hAnsi="Menlo Regular" w:cs="Menlo Regular"/>
@@ -843,6 +1075,7 @@
         </w:rPr>
         <w:t>EvaDelegate</w:t>
       </w:r>
+      <w:proofErr w:type="spellEnd"/>
       <w:r>
         <w:rPr>
           <w:rFonts w:ascii="Menlo Regular" w:hAnsi="Menlo Regular" w:cs="Menlo Regular"/>
@@ -895,7 +1128,27 @@
           <w:sz w:val="22"/>
           <w:szCs w:val="22"/>
         </w:rPr>
-        <w:t xml:space="preserve"> *evaModule;</w:t>
+        <w:t xml:space="preserve"> *</w:t>
+      </w:r>
+      <w:proofErr w:type="spellStart"/>
+      <w:r>
+        <w:rPr>
+          <w:rFonts w:ascii="Menlo Regular" w:hAnsi="Menlo Regular" w:cs="Menlo Regular"/>
+          <w:color w:val="000000"/>
+          <w:sz w:val="22"/>
+          <w:szCs w:val="22"/>
+        </w:rPr>
+        <w:t>evaModule</w:t>
+      </w:r>
+      <w:proofErr w:type="spellEnd"/>
+      <w:r>
+        <w:rPr>
+          <w:rFonts w:ascii="Menlo Regular" w:hAnsi="Menlo Regular" w:cs="Menlo Regular"/>
+          <w:color w:val="000000"/>
+          <w:sz w:val="22"/>
+          <w:szCs w:val="22"/>
+        </w:rPr>
+        <w:t>;</w:t>
       </w:r>
     </w:p>
     <w:p>
@@ -967,8 +1220,19 @@
           <w:sz w:val="22"/>
           <w:szCs w:val="22"/>
         </w:rPr>
-        <w:t>@property</w:t>
-      </w:r>
+        <w:t>@</w:t>
+      </w:r>
+      <w:proofErr w:type="gramStart"/>
+      <w:r>
+        <w:rPr>
+          <w:rFonts w:ascii="Menlo Regular" w:hAnsi="Menlo Regular" w:cs="Menlo Regular"/>
+          <w:color w:val="AA0D91"/>
+          <w:sz w:val="22"/>
+          <w:szCs w:val="22"/>
+        </w:rPr>
+        <w:t>property</w:t>
+      </w:r>
+      <w:proofErr w:type="gramEnd"/>
       <w:r>
         <w:rPr>
           <w:rFonts w:ascii="Menlo Regular" w:hAnsi="Menlo Regular" w:cs="Menlo Regular"/>
@@ -978,6 +1242,7 @@
         </w:rPr>
         <w:t>(</w:t>
       </w:r>
+      <w:proofErr w:type="spellStart"/>
       <w:r>
         <w:rPr>
           <w:rFonts w:ascii="Menlo Regular" w:hAnsi="Menlo Regular" w:cs="Menlo Regular"/>
@@ -1005,6 +1270,7 @@
         </w:rPr>
         <w:t>retain</w:t>
       </w:r>
+      <w:proofErr w:type="spellEnd"/>
       <w:r>
         <w:rPr>
           <w:rFonts w:ascii="Menlo Regular" w:hAnsi="Menlo Regular" w:cs="Menlo Regular"/>
@@ -1030,7 +1296,27 @@
           <w:sz w:val="22"/>
           <w:szCs w:val="22"/>
         </w:rPr>
-        <w:t xml:space="preserve"> *evaModule;</w:t>
+        <w:t xml:space="preserve"> *</w:t>
+      </w:r>
+      <w:proofErr w:type="spellStart"/>
+      <w:r>
+        <w:rPr>
+          <w:rFonts w:ascii="Menlo Regular" w:hAnsi="Menlo Regular" w:cs="Menlo Regular"/>
+          <w:color w:val="000000"/>
+          <w:sz w:val="22"/>
+          <w:szCs w:val="22"/>
+        </w:rPr>
+        <w:t>evaModule</w:t>
+      </w:r>
+      <w:proofErr w:type="spellEnd"/>
+      <w:r>
+        <w:rPr>
+          <w:rFonts w:ascii="Menlo Regular" w:hAnsi="Menlo Regular" w:cs="Menlo Regular"/>
+          <w:color w:val="000000"/>
+          <w:sz w:val="22"/>
+          <w:szCs w:val="22"/>
+        </w:rPr>
+        <w:t>;</w:t>
       </w:r>
     </w:p>
     <w:p>
@@ -1071,8 +1357,19 @@
           <w:sz w:val="22"/>
           <w:szCs w:val="22"/>
         </w:rPr>
-        <w:t>@end</w:t>
-      </w:r>
+        <w:t>@</w:t>
+      </w:r>
+      <w:proofErr w:type="gramStart"/>
+      <w:r>
+        <w:rPr>
+          <w:rFonts w:ascii="Menlo Regular" w:hAnsi="Menlo Regular" w:cs="Menlo Regular"/>
+          <w:color w:val="AA0D91"/>
+          <w:sz w:val="22"/>
+          <w:szCs w:val="22"/>
+        </w:rPr>
+        <w:t>end</w:t>
+      </w:r>
+      <w:proofErr w:type="gramEnd"/>
     </w:p>
     <w:p>
       <w:pPr>
@@ -1102,8 +1399,21 @@
         </w:rPr>
         <w:t xml:space="preserve"> </w:t>
       </w:r>
-      <w:r>
-        <w:t>Sythesize evaModule:</w:t>
+      <w:proofErr w:type="spellStart"/>
+      <w:r>
+        <w:t>Sythesize</w:t>
+      </w:r>
+      <w:proofErr w:type="spellEnd"/>
+      <w:r>
+        <w:t xml:space="preserve"> </w:t>
+      </w:r>
+      <w:proofErr w:type="spellStart"/>
+      <w:r>
+        <w:t>evaModule</w:t>
+      </w:r>
+      <w:proofErr w:type="spellEnd"/>
+      <w:r>
+        <w:t>:</w:t>
       </w:r>
     </w:p>
     <w:p>
@@ -1208,17 +1518,39 @@
           <w:sz w:val="22"/>
           <w:szCs w:val="22"/>
         </w:rPr>
-        <w:t>@implementation</w:t>
-      </w:r>
-      <w:r>
-        <w:rPr>
-          <w:rFonts w:ascii="Menlo Regular" w:hAnsi="Menlo Regular" w:cs="Menlo Regular"/>
-          <w:color w:val="000000"/>
-          <w:sz w:val="22"/>
-          <w:szCs w:val="22"/>
-        </w:rPr>
-        <w:t xml:space="preserve"> YourViewController</w:t>
-      </w:r>
+        <w:t>@</w:t>
+      </w:r>
+      <w:proofErr w:type="gramStart"/>
+      <w:r>
+        <w:rPr>
+          <w:rFonts w:ascii="Menlo Regular" w:hAnsi="Menlo Regular" w:cs="Menlo Regular"/>
+          <w:color w:val="AA0D91"/>
+          <w:sz w:val="22"/>
+          <w:szCs w:val="22"/>
+        </w:rPr>
+        <w:t>implementation</w:t>
+      </w:r>
+      <w:proofErr w:type="gramEnd"/>
+      <w:r>
+        <w:rPr>
+          <w:rFonts w:ascii="Menlo Regular" w:hAnsi="Menlo Regular" w:cs="Menlo Regular"/>
+          <w:color w:val="000000"/>
+          <w:sz w:val="22"/>
+          <w:szCs w:val="22"/>
+        </w:rPr>
+        <w:t xml:space="preserve"> </w:t>
+      </w:r>
+      <w:proofErr w:type="spellStart"/>
+      <w:r>
+        <w:rPr>
+          <w:rFonts w:ascii="Menlo Regular" w:hAnsi="Menlo Regular" w:cs="Menlo Regular"/>
+          <w:color w:val="000000"/>
+          <w:sz w:val="22"/>
+          <w:szCs w:val="22"/>
+        </w:rPr>
+        <w:t>YourViewController</w:t>
+      </w:r>
+      <w:proofErr w:type="spellEnd"/>
     </w:p>
     <w:p>
       <w:pPr>
@@ -1240,16 +1572,47 @@
           <w:sz w:val="22"/>
           <w:szCs w:val="22"/>
         </w:rPr>
-        <w:t>@synthesize</w:t>
-      </w:r>
-      <w:r>
-        <w:rPr>
-          <w:rFonts w:ascii="Menlo Regular" w:hAnsi="Menlo Regular" w:cs="Menlo Regular"/>
-          <w:color w:val="000000"/>
-          <w:sz w:val="22"/>
-          <w:szCs w:val="22"/>
-        </w:rPr>
-        <w:t xml:space="preserve"> evaModule;</w:t>
+        <w:t>@</w:t>
+      </w:r>
+      <w:proofErr w:type="gramStart"/>
+      <w:r>
+        <w:rPr>
+          <w:rFonts w:ascii="Menlo Regular" w:hAnsi="Menlo Regular" w:cs="Menlo Regular"/>
+          <w:color w:val="AA0D91"/>
+          <w:sz w:val="22"/>
+          <w:szCs w:val="22"/>
+        </w:rPr>
+        <w:t>synthesize</w:t>
+      </w:r>
+      <w:proofErr w:type="gramEnd"/>
+      <w:r>
+        <w:rPr>
+          <w:rFonts w:ascii="Menlo Regular" w:hAnsi="Menlo Regular" w:cs="Menlo Regular"/>
+          <w:color w:val="000000"/>
+          <w:sz w:val="22"/>
+          <w:szCs w:val="22"/>
+        </w:rPr>
+        <w:t xml:space="preserve"> </w:t>
+      </w:r>
+      <w:proofErr w:type="spellStart"/>
+      <w:r>
+        <w:rPr>
+          <w:rFonts w:ascii="Menlo Regular" w:hAnsi="Menlo Regular" w:cs="Menlo Regular"/>
+          <w:color w:val="000000"/>
+          <w:sz w:val="22"/>
+          <w:szCs w:val="22"/>
+        </w:rPr>
+        <w:t>evaModule</w:t>
+      </w:r>
+      <w:proofErr w:type="spellEnd"/>
+      <w:r>
+        <w:rPr>
+          <w:rFonts w:ascii="Menlo Regular" w:hAnsi="Menlo Regular" w:cs="Menlo Regular"/>
+          <w:color w:val="000000"/>
+          <w:sz w:val="22"/>
+          <w:szCs w:val="22"/>
+        </w:rPr>
+        <w:t>;</w:t>
       </w:r>
     </w:p>
     <w:p>
@@ -1292,13 +1655,29 @@
         <w:t xml:space="preserve"> </w:t>
       </w:r>
       <w:r>
-        <w:t xml:space="preserve">Allocate evaModule, set the delegate and your keys </w:t>
+        <w:t xml:space="preserve">Allocate </w:t>
+      </w:r>
+      <w:proofErr w:type="spellStart"/>
+      <w:r>
+        <w:t>evaModule</w:t>
+      </w:r>
+      <w:proofErr w:type="spellEnd"/>
+      <w:r>
+        <w:t xml:space="preserve">, set the delegate and your keys </w:t>
       </w:r>
       <w:r>
         <w:t>to</w:t>
       </w:r>
       <w:r>
-        <w:t xml:space="preserve"> viewDidLoad:</w:t>
+        <w:t xml:space="preserve"> </w:t>
+      </w:r>
+      <w:proofErr w:type="spellStart"/>
+      <w:r>
+        <w:t>viewDidLoad</w:t>
+      </w:r>
+      <w:proofErr w:type="spellEnd"/>
+      <w:r>
+        <w:t>:</w:t>
       </w:r>
     </w:p>
     <w:p>
@@ -1405,6 +1784,7 @@
         </w:rPr>
         <w:t>- (</w:t>
       </w:r>
+      <w:proofErr w:type="gramStart"/>
       <w:r>
         <w:rPr>
           <w:rFonts w:ascii="Menlo Regular" w:hAnsi="Menlo Regular" w:cs="Menlo Regular"/>
@@ -1414,15 +1794,27 @@
         </w:rPr>
         <w:t>void</w:t>
       </w:r>
-      <w:r>
-        <w:rPr>
-          <w:rFonts w:ascii="Menlo Regular" w:hAnsi="Menlo Regular" w:cs="Menlo Regular"/>
-          <w:color w:val="000000"/>
-          <w:sz w:val="22"/>
-          <w:szCs w:val="22"/>
-        </w:rPr>
-        <w:t>)viewDidLoad</w:t>
-      </w:r>
+      <w:proofErr w:type="gramEnd"/>
+      <w:r>
+        <w:rPr>
+          <w:rFonts w:ascii="Menlo Regular" w:hAnsi="Menlo Regular" w:cs="Menlo Regular"/>
+          <w:color w:val="000000"/>
+          <w:sz w:val="22"/>
+          <w:szCs w:val="22"/>
+        </w:rPr>
+        <w:t>)</w:t>
+      </w:r>
+      <w:proofErr w:type="spellStart"/>
+      <w:r>
+        <w:rPr>
+          <w:rFonts w:ascii="Menlo Regular" w:hAnsi="Menlo Regular" w:cs="Menlo Regular"/>
+          <w:color w:val="000000"/>
+          <w:sz w:val="22"/>
+          <w:szCs w:val="22"/>
+        </w:rPr>
+        <w:t>viewDidLoad</w:t>
+      </w:r>
+      <w:proofErr w:type="spellEnd"/>
     </w:p>
     <w:p>
       <w:pPr>
@@ -1477,6 +1869,7 @@
         </w:rPr>
         <w:t xml:space="preserve">    [</w:t>
       </w:r>
+      <w:proofErr w:type="gramStart"/>
       <w:r>
         <w:rPr>
           <w:rFonts w:ascii="Menlo Regular" w:hAnsi="Menlo Regular" w:cs="Menlo Regular"/>
@@ -1486,6 +1879,7 @@
         </w:rPr>
         <w:t>super</w:t>
       </w:r>
+      <w:proofErr w:type="gramEnd"/>
       <w:r>
         <w:rPr>
           <w:rFonts w:ascii="Menlo Regular" w:hAnsi="Menlo Regular" w:cs="Menlo Regular"/>
@@ -1495,6 +1889,7 @@
         </w:rPr>
         <w:t xml:space="preserve"> </w:t>
       </w:r>
+      <w:proofErr w:type="spellStart"/>
       <w:r>
         <w:rPr>
           <w:rFonts w:ascii="Menlo Regular" w:hAnsi="Menlo Regular" w:cs="Menlo Regular"/>
@@ -1504,6 +1899,7 @@
         </w:rPr>
         <w:t>viewDidLoad</w:t>
       </w:r>
+      <w:proofErr w:type="spellEnd"/>
       <w:r>
         <w:rPr>
           <w:rFonts w:ascii="Menlo Regular" w:hAnsi="Menlo Regular" w:cs="Menlo Regular"/>
@@ -1567,6 +1963,8 @@
         </w:rPr>
         <w:t xml:space="preserve">    </w:t>
       </w:r>
+      <w:proofErr w:type="spellStart"/>
+      <w:proofErr w:type="gramStart"/>
       <w:r>
         <w:rPr>
           <w:rFonts w:ascii="Menlo Regular" w:hAnsi="Menlo Regular" w:cs="Menlo Regular"/>
@@ -1576,6 +1974,8 @@
         </w:rPr>
         <w:t>evaModule</w:t>
       </w:r>
+      <w:proofErr w:type="spellEnd"/>
+      <w:proofErr w:type="gramEnd"/>
       <w:r>
         <w:rPr>
           <w:rFonts w:ascii="Menlo Regular" w:hAnsi="Menlo Regular" w:cs="Menlo Regular"/>
@@ -1603,6 +2003,7 @@
         </w:rPr>
         <w:t xml:space="preserve"> </w:t>
       </w:r>
+      <w:proofErr w:type="spellStart"/>
       <w:r>
         <w:rPr>
           <w:rFonts w:ascii="Menlo Regular" w:hAnsi="Menlo Regular" w:cs="Menlo Regular"/>
@@ -1612,6 +2013,7 @@
         </w:rPr>
         <w:t>alloc</w:t>
       </w:r>
+      <w:proofErr w:type="spellEnd"/>
       <w:r>
         <w:rPr>
           <w:rFonts w:ascii="Menlo Regular" w:hAnsi="Menlo Regular" w:cs="Menlo Regular"/>
@@ -1621,6 +2023,7 @@
         </w:rPr>
         <w:t xml:space="preserve">] </w:t>
       </w:r>
+      <w:proofErr w:type="spellStart"/>
       <w:r>
         <w:rPr>
           <w:rFonts w:ascii="Menlo Regular" w:hAnsi="Menlo Regular" w:cs="Menlo Regular"/>
@@ -1630,6 +2033,7 @@
         </w:rPr>
         <w:t>init</w:t>
       </w:r>
+      <w:proofErr w:type="spellEnd"/>
       <w:r>
         <w:rPr>
           <w:rFonts w:ascii="Menlo Regular" w:hAnsi="Menlo Regular" w:cs="Menlo Regular"/>
@@ -1693,6 +2097,8 @@
         </w:rPr>
         <w:t xml:space="preserve">    </w:t>
       </w:r>
+      <w:proofErr w:type="spellStart"/>
+      <w:proofErr w:type="gramStart"/>
       <w:r>
         <w:rPr>
           <w:rFonts w:ascii="Menlo Regular" w:hAnsi="Menlo Regular" w:cs="Menlo Regular"/>
@@ -1720,6 +2126,8 @@
         </w:rPr>
         <w:t>delegate</w:t>
       </w:r>
+      <w:proofErr w:type="spellEnd"/>
+      <w:proofErr w:type="gramEnd"/>
       <w:r>
         <w:rPr>
           <w:rFonts w:ascii="Menlo Regular" w:hAnsi="Menlo Regular" w:cs="Menlo Regular"/>
@@ -1837,6 +2245,8 @@
         </w:rPr>
         <w:t xml:space="preserve">    [</w:t>
       </w:r>
+      <w:proofErr w:type="spellStart"/>
+      <w:proofErr w:type="gramStart"/>
       <w:r>
         <w:rPr>
           <w:rFonts w:ascii="Menlo Regular" w:hAnsi="Menlo Regular" w:cs="Menlo Regular"/>
@@ -1846,6 +2256,8 @@
         </w:rPr>
         <w:t>evaModule</w:t>
       </w:r>
+      <w:proofErr w:type="spellEnd"/>
+      <w:proofErr w:type="gramEnd"/>
       <w:r>
         <w:rPr>
           <w:rFonts w:ascii="Menlo Regular" w:hAnsi="Menlo Regular" w:cs="Menlo Regular"/>
@@ -1855,6 +2267,7 @@
         </w:rPr>
         <w:t xml:space="preserve"> </w:t>
       </w:r>
+      <w:proofErr w:type="spellStart"/>
       <w:r>
         <w:rPr>
           <w:rFonts w:ascii="Menlo Regular" w:hAnsi="Menlo Regular" w:cs="Menlo Regular"/>
@@ -1864,6 +2277,7 @@
         </w:rPr>
         <w:t>setAPIkey</w:t>
       </w:r>
+      <w:proofErr w:type="spellEnd"/>
       <w:r>
         <w:rPr>
           <w:rFonts w:ascii="Menlo Regular" w:hAnsi="Menlo Regular" w:cs="Menlo Regular"/>
@@ -1909,6 +2323,8 @@
         </w:rPr>
         <w:t xml:space="preserve">            </w:t>
       </w:r>
+      <w:proofErr w:type="spellStart"/>
+      <w:proofErr w:type="gramStart"/>
       <w:r>
         <w:rPr>
           <w:rFonts w:ascii="Menlo Regular" w:hAnsi="Menlo Regular" w:cs="Menlo Regular"/>
@@ -1918,6 +2334,8 @@
         </w:rPr>
         <w:t>withSiteCode</w:t>
       </w:r>
+      <w:proofErr w:type="spellEnd"/>
+      <w:proofErr w:type="gramEnd"/>
       <w:r>
         <w:rPr>
           <w:rFonts w:ascii="Menlo Regular" w:hAnsi="Menlo Regular" w:cs="Menlo Regular"/>
@@ -2158,7 +2576,15 @@
         <w:t xml:space="preserve"> </w:t>
       </w:r>
       <w:r>
-        <w:t>Go to your “AppDelegate.m” file, and add this line:</w:t>
+        <w:t>Go to your “</w:t>
+      </w:r>
+      <w:proofErr w:type="spellStart"/>
+      <w:r>
+        <w:t>AppDelegate.m</w:t>
+      </w:r>
+      <w:proofErr w:type="spellEnd"/>
+      <w:r>
+        <w:t>” file, and add this line:</w:t>
       </w:r>
     </w:p>
     <w:p>
@@ -2268,7 +2694,27 @@
           <w:sz w:val="22"/>
           <w:szCs w:val="22"/>
         </w:rPr>
-        <w:t xml:space="preserve">#import </w:t>
+        <w:t>#</w:t>
+      </w:r>
+      <w:proofErr w:type="gramStart"/>
+      <w:r>
+        <w:rPr>
+          <w:rFonts w:ascii="Menlo Regular" w:hAnsi="Menlo Regular" w:cs="Menlo Regular"/>
+          <w:color w:val="643820"/>
+          <w:sz w:val="22"/>
+          <w:szCs w:val="22"/>
+        </w:rPr>
+        <w:t>import</w:t>
+      </w:r>
+      <w:proofErr w:type="gramEnd"/>
+      <w:r>
+        <w:rPr>
+          <w:rFonts w:ascii="Menlo Regular" w:hAnsi="Menlo Regular" w:cs="Menlo Regular"/>
+          <w:color w:val="643820"/>
+          <w:sz w:val="22"/>
+          <w:szCs w:val="22"/>
+        </w:rPr>
+        <w:t xml:space="preserve"> </w:t>
       </w:r>
       <w:r>
         <w:rPr>
@@ -2277,7 +2723,27 @@
           <w:sz w:val="22"/>
           <w:szCs w:val="22"/>
         </w:rPr>
-        <w:t>&lt;Eva/Eva.h&gt;</w:t>
+        <w:t>&lt;Eva/</w:t>
+      </w:r>
+      <w:proofErr w:type="spellStart"/>
+      <w:r>
+        <w:rPr>
+          <w:rFonts w:ascii="Menlo Regular" w:hAnsi="Menlo Regular" w:cs="Menlo Regular"/>
+          <w:color w:val="C41A16"/>
+          <w:sz w:val="22"/>
+          <w:szCs w:val="22"/>
+        </w:rPr>
+        <w:t>Eva.h</w:t>
+      </w:r>
+      <w:proofErr w:type="spellEnd"/>
+      <w:r>
+        <w:rPr>
+          <w:rFonts w:ascii="Menlo Regular" w:hAnsi="Menlo Regular" w:cs="Menlo Regular"/>
+          <w:color w:val="C41A16"/>
+          <w:sz w:val="22"/>
+          <w:szCs w:val="22"/>
+        </w:rPr>
+        <w:t>&gt;</w:t>
       </w:r>
     </w:p>
     <w:p>
@@ -2344,6 +2810,7 @@
         </w:rPr>
         <w:t>(</w:t>
       </w:r>
+      <w:proofErr w:type="gramStart"/>
       <w:r>
         <w:rPr>
           <w:rFonts w:ascii="Menlo Regular" w:hAnsi="Menlo Regular" w:cs="Menlo Regular"/>
@@ -2360,8 +2827,19 @@
           <w:sz w:val="22"/>
           <w:szCs w:val="22"/>
         </w:rPr>
-        <w:t>)application:(</w:t>
-      </w:r>
+        <w:t>)application</w:t>
+      </w:r>
+      <w:proofErr w:type="gramEnd"/>
+      <w:r>
+        <w:rPr>
+          <w:rFonts w:ascii="Menlo Regular" w:hAnsi="Menlo Regular" w:cs="Menlo Regular"/>
+          <w:color w:val="000000"/>
+          <w:sz w:val="22"/>
+          <w:szCs w:val="22"/>
+        </w:rPr>
+        <w:t>:(</w:t>
+      </w:r>
+      <w:proofErr w:type="spellStart"/>
       <w:r>
         <w:rPr>
           <w:rFonts w:ascii="Menlo Regular" w:hAnsi="Menlo Regular" w:cs="Menlo Regular"/>
@@ -2371,15 +2849,37 @@
         </w:rPr>
         <w:t>UIApplication</w:t>
       </w:r>
-      <w:r>
-        <w:rPr>
-          <w:rFonts w:ascii="Menlo Regular" w:hAnsi="Menlo Regular" w:cs="Menlo Regular"/>
-          <w:color w:val="000000"/>
-          <w:sz w:val="22"/>
-          <w:szCs w:val="22"/>
-        </w:rPr>
-        <w:t xml:space="preserve"> *)application didFinishLaunchingWithOptions:(</w:t>
-      </w:r>
+      <w:proofErr w:type="spellEnd"/>
+      <w:r>
+        <w:rPr>
+          <w:rFonts w:ascii="Menlo Regular" w:hAnsi="Menlo Regular" w:cs="Menlo Regular"/>
+          <w:color w:val="000000"/>
+          <w:sz w:val="22"/>
+          <w:szCs w:val="22"/>
+        </w:rPr>
+        <w:t xml:space="preserve"> *)application </w:t>
+      </w:r>
+      <w:proofErr w:type="spellStart"/>
+      <w:r>
+        <w:rPr>
+          <w:rFonts w:ascii="Menlo Regular" w:hAnsi="Menlo Regular" w:cs="Menlo Regular"/>
+          <w:color w:val="000000"/>
+          <w:sz w:val="22"/>
+          <w:szCs w:val="22"/>
+        </w:rPr>
+        <w:t>didFinishLaunchingWithOptions</w:t>
+      </w:r>
+      <w:proofErr w:type="spellEnd"/>
+      <w:r>
+        <w:rPr>
+          <w:rFonts w:ascii="Menlo Regular" w:hAnsi="Menlo Regular" w:cs="Menlo Regular"/>
+          <w:color w:val="000000"/>
+          <w:sz w:val="22"/>
+          <w:szCs w:val="22"/>
+        </w:rPr>
+        <w:t>:(</w:t>
+      </w:r>
+      <w:proofErr w:type="spellStart"/>
       <w:r>
         <w:rPr>
           <w:rFonts w:ascii="Menlo Regular" w:hAnsi="Menlo Regular" w:cs="Menlo Regular"/>
@@ -2389,15 +2889,27 @@
         </w:rPr>
         <w:t>NSDictionary</w:t>
       </w:r>
-      <w:r>
-        <w:rPr>
-          <w:rFonts w:ascii="Menlo Regular" w:hAnsi="Menlo Regular" w:cs="Menlo Regular"/>
-          <w:color w:val="000000"/>
-          <w:sz w:val="22"/>
-          <w:szCs w:val="22"/>
-        </w:rPr>
-        <w:t xml:space="preserve"> *)launchOptions</w:t>
-      </w:r>
+      <w:proofErr w:type="spellEnd"/>
+      <w:r>
+        <w:rPr>
+          <w:rFonts w:ascii="Menlo Regular" w:hAnsi="Menlo Regular" w:cs="Menlo Regular"/>
+          <w:color w:val="000000"/>
+          <w:sz w:val="22"/>
+          <w:szCs w:val="22"/>
+        </w:rPr>
+        <w:t xml:space="preserve"> *)</w:t>
+      </w:r>
+      <w:proofErr w:type="spellStart"/>
+      <w:r>
+        <w:rPr>
+          <w:rFonts w:ascii="Menlo Regular" w:hAnsi="Menlo Regular" w:cs="Menlo Regular"/>
+          <w:color w:val="000000"/>
+          <w:sz w:val="22"/>
+          <w:szCs w:val="22"/>
+        </w:rPr>
+        <w:t>launchOptions</w:t>
+      </w:r>
+      <w:proofErr w:type="spellEnd"/>
       <w:r>
         <w:rPr>
           <w:rFonts w:ascii="Menlo Regular" w:hAnsi="Menlo Regular" w:cs="Menlo Regular"/>
@@ -2462,6 +2974,7 @@
         </w:rPr>
         <w:t xml:space="preserve"> </w:t>
       </w:r>
+      <w:proofErr w:type="spellStart"/>
       <w:r>
         <w:rPr>
           <w:rFonts w:ascii="Menlo Regular" w:hAnsi="Menlo Regular" w:cs="Menlo Regular"/>
@@ -2471,6 +2984,7 @@
         </w:rPr>
         <w:t>sharedInstance</w:t>
       </w:r>
+      <w:proofErr w:type="spellEnd"/>
       <w:r>
         <w:rPr>
           <w:rFonts w:ascii="Menlo Regular" w:hAnsi="Menlo Regular" w:cs="Menlo Regular"/>
@@ -2480,6 +2994,7 @@
         </w:rPr>
         <w:t xml:space="preserve">] </w:t>
       </w:r>
+      <w:proofErr w:type="spellStart"/>
       <w:r>
         <w:rPr>
           <w:rFonts w:ascii="Menlo Regular" w:hAnsi="Menlo Regular" w:cs="Menlo Regular"/>
@@ -2489,6 +3004,8 @@
         </w:rPr>
         <w:t>setAPIkey</w:t>
       </w:r>
+      <w:proofErr w:type="spellEnd"/>
+      <w:proofErr w:type="gramStart"/>
       <w:r>
         <w:rPr>
           <w:rFonts w:ascii="Menlo Regular" w:hAnsi="Menlo Regular" w:cs="Menlo Regular"/>
@@ -2505,7 +3022,17 @@
           <w:sz w:val="22"/>
           <w:szCs w:val="22"/>
         </w:rPr>
-        <w:t>@"YOUR-API-KEY"</w:t>
+        <w:t>@</w:t>
+      </w:r>
+      <w:proofErr w:type="gramEnd"/>
+      <w:r>
+        <w:rPr>
+          <w:rFonts w:ascii="Menlo Regular" w:hAnsi="Menlo Regular" w:cs="Menlo Regular"/>
+          <w:color w:val="C41A16"/>
+          <w:sz w:val="22"/>
+          <w:szCs w:val="22"/>
+        </w:rPr>
+        <w:t>"YOUR-API-KEY"</w:t>
       </w:r>
       <w:r>
         <w:rPr>
@@ -2516,6 +3043,7 @@
         </w:rPr>
         <w:t xml:space="preserve"> </w:t>
       </w:r>
+      <w:proofErr w:type="spellStart"/>
       <w:r>
         <w:rPr>
           <w:rFonts w:ascii="Menlo Regular" w:hAnsi="Menlo Regular" w:cs="Menlo Regular"/>
@@ -2525,6 +3053,7 @@
         </w:rPr>
         <w:t>withSiteCode</w:t>
       </w:r>
+      <w:proofErr w:type="spellEnd"/>
       <w:r>
         <w:rPr>
           <w:rFonts w:ascii="Menlo Regular" w:hAnsi="Menlo Regular" w:cs="Menlo Regular"/>
@@ -2627,7 +3156,15 @@
         <w:t xml:space="preserve"> </w:t>
       </w:r>
       <w:r>
-        <w:t>Go to “YourViewController.h” (Where you want to integrate Eva) and import Eva also:</w:t>
+        <w:t>Go to “</w:t>
+      </w:r>
+      <w:proofErr w:type="spellStart"/>
+      <w:r>
+        <w:t>YourViewController.h</w:t>
+      </w:r>
+      <w:proofErr w:type="spellEnd"/>
+      <w:r>
+        <w:t>” (Where you want to integrate Eva) and import Eva also:</w:t>
       </w:r>
     </w:p>
     <w:p>
@@ -2732,7 +3269,27 @@
           <w:sz w:val="22"/>
           <w:szCs w:val="22"/>
         </w:rPr>
-        <w:t xml:space="preserve">#import </w:t>
+        <w:t>#</w:t>
+      </w:r>
+      <w:proofErr w:type="gramStart"/>
+      <w:r>
+        <w:rPr>
+          <w:rFonts w:ascii="Menlo Regular" w:hAnsi="Menlo Regular" w:cs="Menlo Regular"/>
+          <w:color w:val="643820"/>
+          <w:sz w:val="22"/>
+          <w:szCs w:val="22"/>
+        </w:rPr>
+        <w:t>import</w:t>
+      </w:r>
+      <w:proofErr w:type="gramEnd"/>
+      <w:r>
+        <w:rPr>
+          <w:rFonts w:ascii="Menlo Regular" w:hAnsi="Menlo Regular" w:cs="Menlo Regular"/>
+          <w:color w:val="643820"/>
+          <w:sz w:val="22"/>
+          <w:szCs w:val="22"/>
+        </w:rPr>
+        <w:t xml:space="preserve"> </w:t>
       </w:r>
       <w:r>
         <w:rPr>
@@ -2741,7 +3298,27 @@
           <w:sz w:val="22"/>
           <w:szCs w:val="22"/>
         </w:rPr>
-        <w:t>&lt;Eva/Eva.h&gt;</w:t>
+        <w:t>&lt;Eva/</w:t>
+      </w:r>
+      <w:proofErr w:type="spellStart"/>
+      <w:r>
+        <w:rPr>
+          <w:rFonts w:ascii="Menlo Regular" w:hAnsi="Menlo Regular" w:cs="Menlo Regular"/>
+          <w:color w:val="C41A16"/>
+          <w:sz w:val="22"/>
+          <w:szCs w:val="22"/>
+        </w:rPr>
+        <w:t>Eva.h</w:t>
+      </w:r>
+      <w:proofErr w:type="spellEnd"/>
+      <w:r>
+        <w:rPr>
+          <w:rFonts w:ascii="Menlo Regular" w:hAnsi="Menlo Regular" w:cs="Menlo Regular"/>
+          <w:color w:val="C41A16"/>
+          <w:sz w:val="22"/>
+          <w:szCs w:val="22"/>
+        </w:rPr>
+        <w:t>&gt;</w:t>
       </w:r>
     </w:p>
     <w:p>
@@ -2772,14 +3349,35 @@
       <w:pPr>
         <w:ind w:left="540"/>
       </w:pPr>
-      <w:r>
-        <w:t xml:space="preserve">Add EvaDelegate </w:t>
+      <w:proofErr w:type="gramStart"/>
+      <w:r>
+        <w:t xml:space="preserve">Add </w:t>
+      </w:r>
+      <w:proofErr w:type="spellStart"/>
+      <w:r>
+        <w:t>EvaDelegate</w:t>
+      </w:r>
+      <w:proofErr w:type="spellEnd"/>
+      <w:r>
+        <w:t xml:space="preserve"> </w:t>
       </w:r>
       <w:r>
         <w:t>to</w:t>
       </w:r>
       <w:r>
-        <w:t xml:space="preserve"> the Controller delegates, File should look like that:</w:t>
+        <w:t xml:space="preserve"> the Controller delegates</w:t>
+      </w:r>
+      <w:proofErr w:type="gramEnd"/>
+      <w:r>
+        <w:t xml:space="preserve">, </w:t>
+      </w:r>
+      <w:proofErr w:type="gramStart"/>
+      <w:r>
+        <w:t>File should look like that</w:t>
+      </w:r>
+      <w:proofErr w:type="gramEnd"/>
+      <w:r>
+        <w:t>:</w:t>
       </w:r>
     </w:p>
     <w:p>
@@ -2883,7 +3481,27 @@
           <w:sz w:val="22"/>
           <w:szCs w:val="22"/>
         </w:rPr>
-        <w:t xml:space="preserve">#import </w:t>
+        <w:t>#</w:t>
+      </w:r>
+      <w:proofErr w:type="gramStart"/>
+      <w:r>
+        <w:rPr>
+          <w:rFonts w:ascii="Menlo Regular" w:hAnsi="Menlo Regular" w:cs="Menlo Regular"/>
+          <w:color w:val="643820"/>
+          <w:sz w:val="22"/>
+          <w:szCs w:val="22"/>
+        </w:rPr>
+        <w:t>import</w:t>
+      </w:r>
+      <w:proofErr w:type="gramEnd"/>
+      <w:r>
+        <w:rPr>
+          <w:rFonts w:ascii="Menlo Regular" w:hAnsi="Menlo Regular" w:cs="Menlo Regular"/>
+          <w:color w:val="643820"/>
+          <w:sz w:val="22"/>
+          <w:szCs w:val="22"/>
+        </w:rPr>
+        <w:t xml:space="preserve"> </w:t>
       </w:r>
       <w:r>
         <w:rPr>
@@ -2892,7 +3510,27 @@
           <w:sz w:val="22"/>
           <w:szCs w:val="22"/>
         </w:rPr>
-        <w:t>&lt;Eva/Eva.h&gt;</w:t>
+        <w:t>&lt;Eva/</w:t>
+      </w:r>
+      <w:proofErr w:type="spellStart"/>
+      <w:r>
+        <w:rPr>
+          <w:rFonts w:ascii="Menlo Regular" w:hAnsi="Menlo Regular" w:cs="Menlo Regular"/>
+          <w:color w:val="C41A16"/>
+          <w:sz w:val="22"/>
+          <w:szCs w:val="22"/>
+        </w:rPr>
+        <w:t>Eva.h</w:t>
+      </w:r>
+      <w:proofErr w:type="spellEnd"/>
+      <w:r>
+        <w:rPr>
+          <w:rFonts w:ascii="Menlo Regular" w:hAnsi="Menlo Regular" w:cs="Menlo Regular"/>
+          <w:color w:val="C41A16"/>
+          <w:sz w:val="22"/>
+          <w:szCs w:val="22"/>
+        </w:rPr>
+        <w:t>&gt;</w:t>
       </w:r>
     </w:p>
     <w:p>
@@ -2930,17 +3568,49 @@
           <w:sz w:val="22"/>
           <w:szCs w:val="22"/>
         </w:rPr>
-        <w:t>@interface</w:t>
-      </w:r>
-      <w:r>
-        <w:rPr>
-          <w:rFonts w:ascii="Menlo Regular" w:hAnsi="Menlo Regular" w:cs="Menlo Regular"/>
-          <w:color w:val="000000"/>
-          <w:sz w:val="22"/>
-          <w:szCs w:val="22"/>
-        </w:rPr>
-        <w:t xml:space="preserve"> YourViewController : </w:t>
-      </w:r>
+        <w:t>@</w:t>
+      </w:r>
+      <w:proofErr w:type="gramStart"/>
+      <w:r>
+        <w:rPr>
+          <w:rFonts w:ascii="Menlo Regular" w:hAnsi="Menlo Regular" w:cs="Menlo Regular"/>
+          <w:color w:val="AA0D91"/>
+          <w:sz w:val="22"/>
+          <w:szCs w:val="22"/>
+        </w:rPr>
+        <w:t>interface</w:t>
+      </w:r>
+      <w:proofErr w:type="gramEnd"/>
+      <w:r>
+        <w:rPr>
+          <w:rFonts w:ascii="Menlo Regular" w:hAnsi="Menlo Regular" w:cs="Menlo Regular"/>
+          <w:color w:val="000000"/>
+          <w:sz w:val="22"/>
+          <w:szCs w:val="22"/>
+        </w:rPr>
+        <w:t xml:space="preserve"> </w:t>
+      </w:r>
+      <w:proofErr w:type="spellStart"/>
+      <w:r>
+        <w:rPr>
+          <w:rFonts w:ascii="Menlo Regular" w:hAnsi="Menlo Regular" w:cs="Menlo Regular"/>
+          <w:color w:val="000000"/>
+          <w:sz w:val="22"/>
+          <w:szCs w:val="22"/>
+        </w:rPr>
+        <w:t>YourViewController</w:t>
+      </w:r>
+      <w:proofErr w:type="spellEnd"/>
+      <w:r>
+        <w:rPr>
+          <w:rFonts w:ascii="Menlo Regular" w:hAnsi="Menlo Regular" w:cs="Menlo Regular"/>
+          <w:color w:val="000000"/>
+          <w:sz w:val="22"/>
+          <w:szCs w:val="22"/>
+        </w:rPr>
+        <w:t xml:space="preserve"> : </w:t>
+      </w:r>
+      <w:proofErr w:type="spellStart"/>
       <w:r>
         <w:rPr>
           <w:rFonts w:ascii="Menlo Regular" w:hAnsi="Menlo Regular" w:cs="Menlo Regular"/>
@@ -2950,6 +3620,7 @@
         </w:rPr>
         <w:t>UIViewController</w:t>
       </w:r>
+      <w:proofErr w:type="spellEnd"/>
       <w:r>
         <w:rPr>
           <w:rFonts w:ascii="Menlo Regular" w:hAnsi="Menlo Regular" w:cs="Menlo Regular"/>
@@ -2966,8 +3637,19 @@
           <w:sz w:val="22"/>
           <w:szCs w:val="22"/>
         </w:rPr>
-        <w:t xml:space="preserve"> EvaDelegate</w:t>
-      </w:r>
+        <w:t xml:space="preserve"> </w:t>
+      </w:r>
+      <w:proofErr w:type="spellStart"/>
+      <w:r>
+        <w:rPr>
+          <w:rFonts w:ascii="Menlo Regular" w:hAnsi="Menlo Regular" w:cs="Menlo Regular"/>
+          <w:color w:val="3F6E74"/>
+          <w:sz w:val="22"/>
+          <w:szCs w:val="22"/>
+        </w:rPr>
+        <w:t>EvaDelegate</w:t>
+      </w:r>
+      <w:proofErr w:type="spellEnd"/>
       <w:r>
         <w:rPr>
           <w:rFonts w:ascii="Menlo Regular" w:hAnsi="Menlo Regular" w:cs="Menlo Regular"/>
@@ -3067,8 +3749,19 @@
           <w:sz w:val="22"/>
           <w:szCs w:val="22"/>
         </w:rPr>
-        <w:t>@end</w:t>
-      </w:r>
+        <w:t>@</w:t>
+      </w:r>
+      <w:proofErr w:type="gramStart"/>
+      <w:r>
+        <w:rPr>
+          <w:rFonts w:ascii="Menlo Regular" w:hAnsi="Menlo Regular" w:cs="Menlo Regular"/>
+          <w:color w:val="AA0D91"/>
+          <w:sz w:val="22"/>
+          <w:szCs w:val="22"/>
+        </w:rPr>
+        <w:t>end</w:t>
+      </w:r>
+      <w:proofErr w:type="gramEnd"/>
     </w:p>
     <w:p>
       <w:pPr>
@@ -3112,8 +3805,13 @@
       <w:r>
         <w:t xml:space="preserve">in </w:t>
       </w:r>
-      <w:r>
-        <w:t>viewWillAppear:</w:t>
+      <w:proofErr w:type="spellStart"/>
+      <w:r>
+        <w:t>viewWillAppear</w:t>
+      </w:r>
+      <w:proofErr w:type="spellEnd"/>
+      <w:r>
+        <w:t>:</w:t>
       </w:r>
     </w:p>
     <w:p>
@@ -3227,6 +3925,7 @@
         </w:rPr>
         <w:t>-(</w:t>
       </w:r>
+      <w:proofErr w:type="gramStart"/>
       <w:r>
         <w:rPr>
           <w:rFonts w:ascii="Menlo Regular" w:hAnsi="Menlo Regular" w:cs="Menlo Regular"/>
@@ -3236,14 +3935,35 @@
         </w:rPr>
         <w:t>void</w:t>
       </w:r>
-      <w:r>
-        <w:rPr>
-          <w:rFonts w:ascii="Menlo Regular" w:hAnsi="Menlo Regular" w:cs="Menlo Regular"/>
-          <w:color w:val="000000"/>
-          <w:sz w:val="22"/>
-          <w:szCs w:val="22"/>
-        </w:rPr>
-        <w:t>)viewWillAppear:(</w:t>
+      <w:proofErr w:type="gramEnd"/>
+      <w:r>
+        <w:rPr>
+          <w:rFonts w:ascii="Menlo Regular" w:hAnsi="Menlo Regular" w:cs="Menlo Regular"/>
+          <w:color w:val="000000"/>
+          <w:sz w:val="22"/>
+          <w:szCs w:val="22"/>
+        </w:rPr>
+        <w:t>)</w:t>
+      </w:r>
+      <w:proofErr w:type="spellStart"/>
+      <w:r>
+        <w:rPr>
+          <w:rFonts w:ascii="Menlo Regular" w:hAnsi="Menlo Regular" w:cs="Menlo Regular"/>
+          <w:color w:val="000000"/>
+          <w:sz w:val="22"/>
+          <w:szCs w:val="22"/>
+        </w:rPr>
+        <w:t>viewWillAppear</w:t>
+      </w:r>
+      <w:proofErr w:type="spellEnd"/>
+      <w:r>
+        <w:rPr>
+          <w:rFonts w:ascii="Menlo Regular" w:hAnsi="Menlo Regular" w:cs="Menlo Regular"/>
+          <w:color w:val="000000"/>
+          <w:sz w:val="22"/>
+          <w:szCs w:val="22"/>
+        </w:rPr>
+        <w:t>:(</w:t>
       </w:r>
       <w:r>
         <w:rPr>
@@ -3308,6 +4028,7 @@
         </w:rPr>
         <w:t xml:space="preserve"> </w:t>
       </w:r>
+      <w:proofErr w:type="spellStart"/>
       <w:r>
         <w:rPr>
           <w:rFonts w:ascii="Menlo Regular" w:hAnsi="Menlo Regular" w:cs="Menlo Regular"/>
@@ -3317,14 +4038,25 @@
         </w:rPr>
         <w:t>sharedInstance</w:t>
       </w:r>
-      <w:r>
-        <w:rPr>
-          <w:rFonts w:ascii="Menlo Regular" w:hAnsi="Menlo Regular" w:cs="Menlo Regular"/>
-          <w:color w:val="000000"/>
-          <w:sz w:val="22"/>
-          <w:szCs w:val="22"/>
-        </w:rPr>
-        <w:t>].</w:t>
+      <w:proofErr w:type="spellEnd"/>
+      <w:r>
+        <w:rPr>
+          <w:rFonts w:ascii="Menlo Regular" w:hAnsi="Menlo Regular" w:cs="Menlo Regular"/>
+          <w:color w:val="000000"/>
+          <w:sz w:val="22"/>
+          <w:szCs w:val="22"/>
+        </w:rPr>
+        <w:t>]</w:t>
+      </w:r>
+      <w:proofErr w:type="gramStart"/>
+      <w:r>
+        <w:rPr>
+          <w:rFonts w:ascii="Menlo Regular" w:hAnsi="Menlo Regular" w:cs="Menlo Regular"/>
+          <w:color w:val="000000"/>
+          <w:sz w:val="22"/>
+          <w:szCs w:val="22"/>
+        </w:rPr>
+        <w:t>.</w:t>
       </w:r>
       <w:r>
         <w:rPr>
@@ -3335,6 +4067,7 @@
         </w:rPr>
         <w:t>delegate</w:t>
       </w:r>
+      <w:proofErr w:type="gramEnd"/>
       <w:r>
         <w:rPr>
           <w:rFonts w:ascii="Menlo Regular" w:hAnsi="Menlo Regular" w:cs="Menlo Regular"/>
@@ -3525,42 +4258,221 @@
       </w:pPr>
       <w:r>
         <w:rPr>
-          <w:b/>
-          <w:color w:val="943634" w:themeColor="accent2" w:themeShade="BF"/>
-        </w:rPr>
-        <w:t>IMPORTANT</w:t>
-      </w:r>
-      <w:r>
-        <w:rPr>
-          <w:color w:val="943634" w:themeColor="accent2" w:themeShade="BF"/>
-        </w:rPr>
-        <w:t xml:space="preserve">: In case you are using multiple views with Eva, as shown in this section, you should replace </w:t>
-      </w:r>
-      <w:r>
-        <w:rPr>
-          <w:b/>
-          <w:color w:val="943634" w:themeColor="accent2" w:themeShade="BF"/>
-        </w:rPr>
-        <w:t>evaModule</w:t>
-      </w:r>
-      <w:r>
-        <w:rPr>
-          <w:color w:val="943634" w:themeColor="accent2" w:themeShade="BF"/>
-        </w:rPr>
-        <w:t xml:space="preserve"> with </w:t>
-      </w:r>
-      <w:r>
-        <w:rPr>
-          <w:b/>
-          <w:color w:val="943634" w:themeColor="accent2" w:themeShade="BF"/>
-        </w:rPr>
-        <w:t>[Eva sharedInstance]</w:t>
-      </w:r>
-      <w:r>
-        <w:rPr>
-          <w:color w:val="943634" w:themeColor="accent2" w:themeShade="BF"/>
-        </w:rPr>
-        <w:t xml:space="preserve"> on the code that would be shown on the rest of this document.</w:t>
+          <w:noProof/>
+        </w:rPr>
+        <mc:AlternateContent>
+          <mc:Choice Requires="wps">
+            <w:drawing>
+              <wp:anchor distT="0" distB="0" distL="114300" distR="114300" simplePos="0" relativeHeight="251681792" behindDoc="0" locked="0" layoutInCell="1" allowOverlap="1" wp14:anchorId="63564393" wp14:editId="6762E50C">
+                <wp:simplePos x="0" y="0"/>
+                <wp:positionH relativeFrom="column">
+                  <wp:posOffset>0</wp:posOffset>
+                </wp:positionH>
+                <wp:positionV relativeFrom="paragraph">
+                  <wp:posOffset>0</wp:posOffset>
+                </wp:positionV>
+                <wp:extent cx="5270500" cy="665480"/>
+                <wp:effectExtent l="0" t="0" r="0" b="0"/>
+                <wp:wrapSquare wrapText="bothSides"/>
+                <wp:docPr id="22" name="Text Box 22"/>
+                <wp:cNvGraphicFramePr/>
+                <a:graphic xmlns:a="http://schemas.openxmlformats.org/drawingml/2006/main">
+                  <a:graphicData uri="http://schemas.microsoft.com/office/word/2010/wordprocessingShape">
+                    <wps:wsp>
+                      <wps:cNvSpPr txBox="1"/>
+                      <wps:spPr>
+                        <a:xfrm>
+                          <a:off x="0" y="0"/>
+                          <a:ext cx="5270500" cy="665480"/>
+                        </a:xfrm>
+                        <a:prstGeom prst="rect">
+                          <a:avLst/>
+                        </a:prstGeom>
+                        <a:noFill/>
+                        <a:ln>
+                          <a:noFill/>
+                        </a:ln>
+                        <a:effectLst/>
+                        <a:extLst>
+                          <a:ext uri="{C572A759-6A51-4108-AA02-DFA0A04FC94B}">
+                            <ma14:wrappingTextBoxFlag xmlns:ma14="http://schemas.microsoft.com/office/mac/drawingml/2011/main"/>
+                          </a:ext>
+                        </a:extLst>
+                      </wps:spPr>
+                      <wps:txbx>
+                        <w:txbxContent>
+                          <w:p>
+                            <w:pPr>
+                              <w:pBdr>
+                                <w:top w:val="single" w:sz="4" w:space="1" w:color="auto"/>
+                                <w:left w:val="single" w:sz="4" w:space="4" w:color="auto"/>
+                                <w:bottom w:val="single" w:sz="4" w:space="1" w:color="auto"/>
+                                <w:right w:val="single" w:sz="4" w:space="4" w:color="auto"/>
+                              </w:pBdr>
+                              <w:rPr>
+                                <w:b/>
+                                <w:color w:val="943634" w:themeColor="accent2" w:themeShade="BF"/>
+                              </w:rPr>
+                            </w:pPr>
+                            <w:r>
+                              <w:rPr>
+                                <w:b/>
+                                <w:color w:val="943634" w:themeColor="accent2" w:themeShade="BF"/>
+                              </w:rPr>
+                              <w:t>IMPORTANT</w:t>
+                            </w:r>
+                            <w:r>
+                              <w:rPr>
+                                <w:color w:val="943634" w:themeColor="accent2" w:themeShade="BF"/>
+                              </w:rPr>
+                              <w:t xml:space="preserve">: In case you are using multiple views with Eva, as shown in this section, you should replace </w:t>
+                            </w:r>
+                            <w:proofErr w:type="spellStart"/>
+                            <w:r>
+                              <w:rPr>
+                                <w:b/>
+                                <w:color w:val="943634" w:themeColor="accent2" w:themeShade="BF"/>
+                              </w:rPr>
+                              <w:t>evaModule</w:t>
+                            </w:r>
+                            <w:proofErr w:type="spellEnd"/>
+                            <w:r>
+                              <w:rPr>
+                                <w:color w:val="943634" w:themeColor="accent2" w:themeShade="BF"/>
+                              </w:rPr>
+                              <w:t xml:space="preserve"> with </w:t>
+                            </w:r>
+                            <w:r>
+                              <w:rPr>
+                                <w:b/>
+                                <w:color w:val="943634" w:themeColor="accent2" w:themeShade="BF"/>
+                              </w:rPr>
+                              <w:t xml:space="preserve">[Eva </w:t>
+                            </w:r>
+                            <w:proofErr w:type="spellStart"/>
+                            <w:r>
+                              <w:rPr>
+                                <w:b/>
+                                <w:color w:val="943634" w:themeColor="accent2" w:themeShade="BF"/>
+                              </w:rPr>
+                              <w:t>sharedInstance</w:t>
+                            </w:r>
+                            <w:proofErr w:type="spellEnd"/>
+                            <w:r>
+                              <w:rPr>
+                                <w:b/>
+                                <w:color w:val="943634" w:themeColor="accent2" w:themeShade="BF"/>
+                              </w:rPr>
+                              <w:t>]</w:t>
+                            </w:r>
+                            <w:r>
+                              <w:rPr>
+                                <w:color w:val="943634" w:themeColor="accent2" w:themeShade="BF"/>
+                              </w:rPr>
+                              <w:t xml:space="preserve"> on the code that would be shown on the rest of this document.</w:t>
+                            </w:r>
+                          </w:p>
+                        </w:txbxContent>
+                      </wps:txbx>
+                      <wps:bodyPr rot="0" spcFirstLastPara="0" vertOverflow="overflow" horzOverflow="overflow" vert="horz" wrap="none" lIns="91440" tIns="45720" rIns="91440" bIns="45720" numCol="1" spcCol="0" rtlCol="0" fromWordArt="0" anchor="t" anchorCtr="0" forceAA="0" compatLnSpc="1">
+                        <a:prstTxWarp prst="textNoShape">
+                          <a:avLst/>
+                        </a:prstTxWarp>
+                        <a:spAutoFit/>
+                      </wps:bodyPr>
+                    </wps:wsp>
+                  </a:graphicData>
+                </a:graphic>
+              </wp:anchor>
+            </w:drawing>
+          </mc:Choice>
+          <mc:Fallback>
+            <w:pict>
+              <v:shapetype id="_x0000_t202" coordsize="21600,21600" o:spt="202" path="m0,0l0,21600,21600,21600,21600,0xe">
+                <v:stroke joinstyle="miter"/>
+                <v:path gradientshapeok="t" o:connecttype="rect"/>
+              </v:shapetype>
+              <v:shape id="Text Box 22" o:spid="_x0000_s1026" type="#_x0000_t202" style="position:absolute;margin-left:0;margin-top:0;width:415pt;height:52.4pt;z-index:251681792;visibility:visible;mso-wrap-style:none;mso-wrap-distance-left:9pt;mso-wrap-distance-top:0;mso-wrap-distance-right:9pt;mso-wrap-distance-bottom:0;mso-position-horizontal:absolute;mso-position-horizontal-relative:text;mso-position-vertical:absolute;mso-position-vertical-relative:text;v-text-anchor:top" o:gfxdata="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" filled="f" stroked="f">
+                <v:textbox style="mso-fit-shape-to-text:t">
+                  <w:txbxContent>
+                    <w:p>
+                      <w:pPr>
+                        <w:pBdr>
+                          <w:top w:val="single" w:sz="4" w:space="1" w:color="auto"/>
+                          <w:left w:val="single" w:sz="4" w:space="4" w:color="auto"/>
+                          <w:bottom w:val="single" w:sz="4" w:space="1" w:color="auto"/>
+                          <w:right w:val="single" w:sz="4" w:space="4" w:color="auto"/>
+                        </w:pBdr>
+                        <w:rPr>
+                          <w:b/>
+                          <w:color w:val="943634" w:themeColor="accent2" w:themeShade="BF"/>
+                        </w:rPr>
+                      </w:pPr>
+                      <w:r>
+                        <w:rPr>
+                          <w:b/>
+                          <w:color w:val="943634" w:themeColor="accent2" w:themeShade="BF"/>
+                        </w:rPr>
+                        <w:t>IMPORTANT</w:t>
+                      </w:r>
+                      <w:r>
+                        <w:rPr>
+                          <w:color w:val="943634" w:themeColor="accent2" w:themeShade="BF"/>
+                        </w:rPr>
+                        <w:t xml:space="preserve">: In case you are using multiple views with Eva, as shown in this section, you should replace </w:t>
+                      </w:r>
+                      <w:proofErr w:type="spellStart"/>
+                      <w:r>
+                        <w:rPr>
+                          <w:b/>
+                          <w:color w:val="943634" w:themeColor="accent2" w:themeShade="BF"/>
+                        </w:rPr>
+                        <w:t>evaModule</w:t>
+                      </w:r>
+                      <w:proofErr w:type="spellEnd"/>
+                      <w:r>
+                        <w:rPr>
+                          <w:color w:val="943634" w:themeColor="accent2" w:themeShade="BF"/>
+                        </w:rPr>
+                        <w:t xml:space="preserve"> with </w:t>
+                      </w:r>
+                      <w:r>
+                        <w:rPr>
+                          <w:b/>
+                          <w:color w:val="943634" w:themeColor="accent2" w:themeShade="BF"/>
+                        </w:rPr>
+                        <w:t xml:space="preserve">[Eva </w:t>
+                      </w:r>
+                      <w:proofErr w:type="spellStart"/>
+                      <w:r>
+                        <w:rPr>
+                          <w:b/>
+                          <w:color w:val="943634" w:themeColor="accent2" w:themeShade="BF"/>
+                        </w:rPr>
+                        <w:t>sharedInstance</w:t>
+                      </w:r>
+                      <w:proofErr w:type="spellEnd"/>
+                      <w:r>
+                        <w:rPr>
+                          <w:b/>
+                          <w:color w:val="943634" w:themeColor="accent2" w:themeShade="BF"/>
+                        </w:rPr>
+                        <w:t>]</w:t>
+                      </w:r>
+                      <w:r>
+                        <w:rPr>
+                          <w:color w:val="943634" w:themeColor="accent2" w:themeShade="BF"/>
+                        </w:rPr>
+                        <w:t xml:space="preserve"> on the code that would be shown on the rest of this document.</w:t>
+                      </w:r>
+                    </w:p>
+                  </w:txbxContent>
+                </v:textbox>
+                <w10:wrap type="square"/>
+              </v:shape>
+            </w:pict>
+          </mc:Fallback>
+        </mc:AlternateContent>
       </w:r>
       <w:r>
         <w:rPr>
@@ -3571,6 +4483,8 @@
         </w:rPr>
         <w:br w:type="page"/>
       </w:r>
+      <w:bookmarkStart w:id="0" w:name="_GoBack"/>
+      <w:bookmarkEnd w:id="0"/>
     </w:p>
     <w:p>
       <w:pPr>
@@ -3636,11 +4550,11 @@
         <w:autoSpaceDN w:val="0"/>
         <w:adjustRightInd w:val="0"/>
       </w:pPr>
-      <w:bookmarkStart w:id="0" w:name="_Ref232267371"/>
+      <w:bookmarkStart w:id="1" w:name="_Ref232267371"/>
       <w:r>
         <w:t>Implement the two delegates (a must):</w:t>
       </w:r>
-      <w:bookmarkEnd w:id="0"/>
+      <w:bookmarkEnd w:id="1"/>
     </w:p>
     <w:p>
       <w:pPr>
@@ -3756,7 +4670,27 @@
           <w:sz w:val="22"/>
           <w:szCs w:val="22"/>
         </w:rPr>
-        <w:t>#pragma mark - Eva Delegate</w:t>
+        <w:t>#</w:t>
+      </w:r>
+      <w:proofErr w:type="gramStart"/>
+      <w:r>
+        <w:rPr>
+          <w:rFonts w:ascii="Menlo Regular" w:hAnsi="Menlo Regular" w:cs="Menlo Regular"/>
+          <w:color w:val="643820"/>
+          <w:sz w:val="22"/>
+          <w:szCs w:val="22"/>
+        </w:rPr>
+        <w:t>pragma</w:t>
+      </w:r>
+      <w:proofErr w:type="gramEnd"/>
+      <w:r>
+        <w:rPr>
+          <w:rFonts w:ascii="Menlo Regular" w:hAnsi="Menlo Regular" w:cs="Menlo Regular"/>
+          <w:color w:val="643820"/>
+          <w:sz w:val="22"/>
+          <w:szCs w:val="22"/>
+        </w:rPr>
+        <w:t xml:space="preserve"> mark - Eva Delegate</w:t>
       </w:r>
     </w:p>
     <w:p>
@@ -3785,6 +4719,7 @@
         </w:rPr>
         <w:t>- (</w:t>
       </w:r>
+      <w:proofErr w:type="gramStart"/>
       <w:r>
         <w:rPr>
           <w:rFonts w:ascii="Menlo Regular" w:hAnsi="Menlo Regular" w:cs="Menlo Regular"/>
@@ -3794,15 +4729,37 @@
         </w:rPr>
         <w:t>void</w:t>
       </w:r>
-      <w:r>
-        <w:rPr>
-          <w:rFonts w:ascii="Menlo Regular" w:hAnsi="Menlo Regular" w:cs="Menlo Regular"/>
-          <w:color w:val="000000"/>
-          <w:sz w:val="22"/>
-          <w:szCs w:val="22"/>
-        </w:rPr>
-        <w:t>)evaDidReceiveData:(</w:t>
-      </w:r>
+      <w:proofErr w:type="gramEnd"/>
+      <w:r>
+        <w:rPr>
+          <w:rFonts w:ascii="Menlo Regular" w:hAnsi="Menlo Regular" w:cs="Menlo Regular"/>
+          <w:color w:val="000000"/>
+          <w:sz w:val="22"/>
+          <w:szCs w:val="22"/>
+        </w:rPr>
+        <w:t>)</w:t>
+      </w:r>
+      <w:proofErr w:type="spellStart"/>
+      <w:r>
+        <w:rPr>
+          <w:rFonts w:ascii="Menlo Regular" w:hAnsi="Menlo Regular" w:cs="Menlo Regular"/>
+          <w:color w:val="000000"/>
+          <w:sz w:val="22"/>
+          <w:szCs w:val="22"/>
+        </w:rPr>
+        <w:t>evaDidReceiveData</w:t>
+      </w:r>
+      <w:proofErr w:type="spellEnd"/>
+      <w:r>
+        <w:rPr>
+          <w:rFonts w:ascii="Menlo Regular" w:hAnsi="Menlo Regular" w:cs="Menlo Regular"/>
+          <w:color w:val="000000"/>
+          <w:sz w:val="22"/>
+          <w:szCs w:val="22"/>
+        </w:rPr>
+        <w:t>:(</w:t>
+      </w:r>
+      <w:proofErr w:type="spellStart"/>
       <w:r>
         <w:rPr>
           <w:rFonts w:ascii="Menlo Regular" w:hAnsi="Menlo Regular" w:cs="Menlo Regular"/>
@@ -3812,14 +4769,35 @@
         </w:rPr>
         <w:t>NSData</w:t>
       </w:r>
-      <w:r>
-        <w:rPr>
-          <w:rFonts w:ascii="Menlo Regular" w:hAnsi="Menlo Regular" w:cs="Menlo Regular"/>
-          <w:color w:val="000000"/>
-          <w:sz w:val="22"/>
-          <w:szCs w:val="22"/>
-        </w:rPr>
-        <w:t xml:space="preserve"> *)dataFromServer{</w:t>
+      <w:proofErr w:type="spellEnd"/>
+      <w:r>
+        <w:rPr>
+          <w:rFonts w:ascii="Menlo Regular" w:hAnsi="Menlo Regular" w:cs="Menlo Regular"/>
+          <w:color w:val="000000"/>
+          <w:sz w:val="22"/>
+          <w:szCs w:val="22"/>
+        </w:rPr>
+        <w:t xml:space="preserve"> *)</w:t>
+      </w:r>
+      <w:proofErr w:type="spellStart"/>
+      <w:r>
+        <w:rPr>
+          <w:rFonts w:ascii="Menlo Regular" w:hAnsi="Menlo Regular" w:cs="Menlo Regular"/>
+          <w:color w:val="000000"/>
+          <w:sz w:val="22"/>
+          <w:szCs w:val="22"/>
+        </w:rPr>
+        <w:t>dataFromServer</w:t>
+      </w:r>
+      <w:proofErr w:type="spellEnd"/>
+      <w:r>
+        <w:rPr>
+          <w:rFonts w:ascii="Menlo Regular" w:hAnsi="Menlo Regular" w:cs="Menlo Regular"/>
+          <w:color w:val="000000"/>
+          <w:sz w:val="22"/>
+          <w:szCs w:val="22"/>
+        </w:rPr>
+        <w:t>{</w:t>
       </w:r>
     </w:p>
     <w:p>
@@ -3875,6 +4853,7 @@
         </w:rPr>
         <w:t xml:space="preserve">    </w:t>
       </w:r>
+      <w:proofErr w:type="spellStart"/>
       <w:r>
         <w:rPr>
           <w:rFonts w:ascii="Menlo Regular" w:hAnsi="Menlo Regular" w:cs="Menlo Regular"/>
@@ -3884,15 +4863,37 @@
         </w:rPr>
         <w:t>NSString</w:t>
       </w:r>
-      <w:r>
-        <w:rPr>
-          <w:rFonts w:ascii="Menlo Regular" w:hAnsi="Menlo Regular" w:cs="Menlo Regular"/>
-          <w:color w:val="000000"/>
-          <w:sz w:val="22"/>
-          <w:szCs w:val="22"/>
-        </w:rPr>
-        <w:t>* dataStr = [[</w:t>
-      </w:r>
+      <w:proofErr w:type="spellEnd"/>
+      <w:r>
+        <w:rPr>
+          <w:rFonts w:ascii="Menlo Regular" w:hAnsi="Menlo Regular" w:cs="Menlo Regular"/>
+          <w:color w:val="000000"/>
+          <w:sz w:val="22"/>
+          <w:szCs w:val="22"/>
+        </w:rPr>
+        <w:t xml:space="preserve">* </w:t>
+      </w:r>
+      <w:proofErr w:type="spellStart"/>
+      <w:r>
+        <w:rPr>
+          <w:rFonts w:ascii="Menlo Regular" w:hAnsi="Menlo Regular" w:cs="Menlo Regular"/>
+          <w:color w:val="000000"/>
+          <w:sz w:val="22"/>
+          <w:szCs w:val="22"/>
+        </w:rPr>
+        <w:t>dataStr</w:t>
+      </w:r>
+      <w:proofErr w:type="spellEnd"/>
+      <w:r>
+        <w:rPr>
+          <w:rFonts w:ascii="Menlo Regular" w:hAnsi="Menlo Regular" w:cs="Menlo Regular"/>
+          <w:color w:val="000000"/>
+          <w:sz w:val="22"/>
+          <w:szCs w:val="22"/>
+        </w:rPr>
+        <w:t xml:space="preserve"> = [[</w:t>
+      </w:r>
+      <w:proofErr w:type="spellStart"/>
       <w:r>
         <w:rPr>
           <w:rFonts w:ascii="Menlo Regular" w:hAnsi="Menlo Regular" w:cs="Menlo Regular"/>
@@ -3902,6 +4903,7 @@
         </w:rPr>
         <w:t>NSString</w:t>
       </w:r>
+      <w:proofErr w:type="spellEnd"/>
       <w:r>
         <w:rPr>
           <w:rFonts w:ascii="Menlo Regular" w:hAnsi="Menlo Regular" w:cs="Menlo Regular"/>
@@ -3911,6 +4913,7 @@
         </w:rPr>
         <w:t xml:space="preserve"> </w:t>
       </w:r>
+      <w:proofErr w:type="spellStart"/>
       <w:r>
         <w:rPr>
           <w:rFonts w:ascii="Menlo Regular" w:hAnsi="Menlo Regular" w:cs="Menlo Regular"/>
@@ -3920,6 +4923,7 @@
         </w:rPr>
         <w:t>alloc</w:t>
       </w:r>
+      <w:proofErr w:type="spellEnd"/>
       <w:r>
         <w:rPr>
           <w:rFonts w:ascii="Menlo Regular" w:hAnsi="Menlo Regular" w:cs="Menlo Regular"/>
@@ -3929,6 +4933,7 @@
         </w:rPr>
         <w:t xml:space="preserve">] </w:t>
       </w:r>
+      <w:proofErr w:type="spellStart"/>
       <w:r>
         <w:rPr>
           <w:rFonts w:ascii="Menlo Regular" w:hAnsi="Menlo Regular" w:cs="Menlo Regular"/>
@@ -3938,15 +4943,28 @@
         </w:rPr>
         <w:t>initWithData</w:t>
       </w:r>
-      <w:r>
-        <w:rPr>
-          <w:rFonts w:ascii="Menlo Regular" w:hAnsi="Menlo Regular" w:cs="Menlo Regular"/>
-          <w:color w:val="000000"/>
-          <w:sz w:val="22"/>
-          <w:szCs w:val="22"/>
-        </w:rPr>
-        <w:t xml:space="preserve">:dataFromServer </w:t>
-      </w:r>
+      <w:proofErr w:type="gramStart"/>
+      <w:r>
+        <w:rPr>
+          <w:rFonts w:ascii="Menlo Regular" w:hAnsi="Menlo Regular" w:cs="Menlo Regular"/>
+          <w:color w:val="000000"/>
+          <w:sz w:val="22"/>
+          <w:szCs w:val="22"/>
+        </w:rPr>
+        <w:t>:dataFromServer</w:t>
+      </w:r>
+      <w:proofErr w:type="spellEnd"/>
+      <w:proofErr w:type="gramEnd"/>
+      <w:r>
+        <w:rPr>
+          <w:rFonts w:ascii="Menlo Regular" w:hAnsi="Menlo Regular" w:cs="Menlo Regular"/>
+          <w:color w:val="000000"/>
+          <w:sz w:val="22"/>
+          <w:szCs w:val="22"/>
+        </w:rPr>
+        <w:t xml:space="preserve"> </w:t>
+      </w:r>
+      <w:proofErr w:type="spellStart"/>
       <w:r>
         <w:rPr>
           <w:rFonts w:ascii="Menlo Regular" w:hAnsi="Menlo Regular" w:cs="Menlo Regular"/>
@@ -3974,6 +4992,7 @@
         </w:rPr>
         <w:t>NSASCIIStringEncoding</w:t>
       </w:r>
+      <w:proofErr w:type="spellEnd"/>
       <w:r>
         <w:rPr>
           <w:rFonts w:ascii="Menlo Regular" w:hAnsi="Menlo Regular" w:cs="Menlo Regular"/>
@@ -4037,6 +5056,8 @@
         </w:rPr>
         <w:t xml:space="preserve">    </w:t>
       </w:r>
+      <w:proofErr w:type="spellStart"/>
+      <w:proofErr w:type="gramStart"/>
       <w:r>
         <w:rPr>
           <w:rFonts w:ascii="Menlo Regular" w:hAnsi="Menlo Regular" w:cs="Menlo Regular"/>
@@ -4046,6 +5067,7 @@
         </w:rPr>
         <w:t>NSLog</w:t>
       </w:r>
+      <w:proofErr w:type="spellEnd"/>
       <w:r>
         <w:rPr>
           <w:rFonts w:ascii="Menlo Regular" w:hAnsi="Menlo Regular" w:cs="Menlo Regular"/>
@@ -4055,6 +5077,7 @@
         </w:rPr>
         <w:t>(</w:t>
       </w:r>
+      <w:proofErr w:type="gramEnd"/>
       <w:r>
         <w:rPr>
           <w:rFonts w:ascii="Menlo Regular" w:hAnsi="Menlo Regular" w:cs="Menlo Regular"/>
@@ -4071,7 +5094,27 @@
           <w:sz w:val="22"/>
           <w:szCs w:val="22"/>
         </w:rPr>
-        <w:t>, dataStr);</w:t>
+        <w:t xml:space="preserve">, </w:t>
+      </w:r>
+      <w:proofErr w:type="spellStart"/>
+      <w:r>
+        <w:rPr>
+          <w:rFonts w:ascii="Menlo Regular" w:hAnsi="Menlo Regular" w:cs="Menlo Regular"/>
+          <w:color w:val="000000"/>
+          <w:sz w:val="22"/>
+          <w:szCs w:val="22"/>
+        </w:rPr>
+        <w:t>dataStr</w:t>
+      </w:r>
+      <w:proofErr w:type="spellEnd"/>
+      <w:r>
+        <w:rPr>
+          <w:rFonts w:ascii="Menlo Regular" w:hAnsi="Menlo Regular" w:cs="Menlo Regular"/>
+          <w:color w:val="000000"/>
+          <w:sz w:val="22"/>
+          <w:szCs w:val="22"/>
+        </w:rPr>
+        <w:t>);</w:t>
       </w:r>
     </w:p>
     <w:p>
@@ -4172,6 +5215,7 @@
         </w:rPr>
         <w:t>- (</w:t>
       </w:r>
+      <w:proofErr w:type="gramStart"/>
       <w:r>
         <w:rPr>
           <w:rFonts w:ascii="Menlo Regular" w:hAnsi="Menlo Regular" w:cs="Menlo Regular"/>
@@ -4181,15 +5225,37 @@
         </w:rPr>
         <w:t>void</w:t>
       </w:r>
-      <w:r>
-        <w:rPr>
-          <w:rFonts w:ascii="Menlo Regular" w:hAnsi="Menlo Regular" w:cs="Menlo Regular"/>
-          <w:color w:val="000000"/>
-          <w:sz w:val="22"/>
-          <w:szCs w:val="22"/>
-        </w:rPr>
-        <w:t>)evaDidFailWithError:(</w:t>
-      </w:r>
+      <w:proofErr w:type="gramEnd"/>
+      <w:r>
+        <w:rPr>
+          <w:rFonts w:ascii="Menlo Regular" w:hAnsi="Menlo Regular" w:cs="Menlo Regular"/>
+          <w:color w:val="000000"/>
+          <w:sz w:val="22"/>
+          <w:szCs w:val="22"/>
+        </w:rPr>
+        <w:t>)</w:t>
+      </w:r>
+      <w:proofErr w:type="spellStart"/>
+      <w:r>
+        <w:rPr>
+          <w:rFonts w:ascii="Menlo Regular" w:hAnsi="Menlo Regular" w:cs="Menlo Regular"/>
+          <w:color w:val="000000"/>
+          <w:sz w:val="22"/>
+          <w:szCs w:val="22"/>
+        </w:rPr>
+        <w:t>evaDidFailWithError</w:t>
+      </w:r>
+      <w:proofErr w:type="spellEnd"/>
+      <w:r>
+        <w:rPr>
+          <w:rFonts w:ascii="Menlo Regular" w:hAnsi="Menlo Regular" w:cs="Menlo Regular"/>
+          <w:color w:val="000000"/>
+          <w:sz w:val="22"/>
+          <w:szCs w:val="22"/>
+        </w:rPr>
+        <w:t>:(</w:t>
+      </w:r>
+      <w:proofErr w:type="spellStart"/>
       <w:r>
         <w:rPr>
           <w:rFonts w:ascii="Menlo Regular" w:hAnsi="Menlo Regular" w:cs="Menlo Regular"/>
@@ -4199,6 +5265,7 @@
         </w:rPr>
         <w:t>NSError</w:t>
       </w:r>
+      <w:proofErr w:type="spellEnd"/>
       <w:r>
         <w:rPr>
           <w:rFonts w:ascii="Menlo Regular" w:hAnsi="Menlo Regular" w:cs="Menlo Regular"/>
@@ -4235,6 +5302,8 @@
         </w:rPr>
         <w:t xml:space="preserve">    </w:t>
       </w:r>
+      <w:proofErr w:type="spellStart"/>
+      <w:proofErr w:type="gramStart"/>
       <w:r>
         <w:rPr>
           <w:rFonts w:ascii="Menlo Regular" w:hAnsi="Menlo Regular" w:cs="Menlo Regular"/>
@@ -4244,6 +5313,7 @@
         </w:rPr>
         <w:t>NSLog</w:t>
       </w:r>
+      <w:proofErr w:type="spellEnd"/>
       <w:r>
         <w:rPr>
           <w:rFonts w:ascii="Menlo Regular" w:hAnsi="Menlo Regular" w:cs="Menlo Regular"/>
@@ -4253,6 +5323,7 @@
         </w:rPr>
         <w:t>(</w:t>
       </w:r>
+      <w:proofErr w:type="gramEnd"/>
       <w:r>
         <w:rPr>
           <w:rFonts w:ascii="Menlo Regular" w:hAnsi="Menlo Regular" w:cs="Menlo Regular"/>
@@ -4446,6 +5517,8 @@
         </w:rPr>
         <w:t xml:space="preserve"> [</w:t>
       </w:r>
+      <w:proofErr w:type="spellStart"/>
+      <w:proofErr w:type="gramStart"/>
       <w:r>
         <w:rPr>
           <w:rFonts w:ascii="Menlo Regular" w:hAnsi="Menlo Regular" w:cs="Menlo Regular"/>
@@ -4455,6 +5528,8 @@
         </w:rPr>
         <w:t>evaModule</w:t>
       </w:r>
+      <w:proofErr w:type="spellEnd"/>
+      <w:proofErr w:type="gramEnd"/>
       <w:r>
         <w:rPr>
           <w:rFonts w:ascii="Menlo Regular" w:hAnsi="Menlo Regular" w:cs="Menlo Regular"/>
@@ -4464,6 +5539,7 @@
         </w:rPr>
         <w:t xml:space="preserve"> </w:t>
       </w:r>
+      <w:proofErr w:type="spellStart"/>
       <w:r>
         <w:rPr>
           <w:rFonts w:ascii="Menlo Regular" w:hAnsi="Menlo Regular" w:cs="Menlo Regular"/>
@@ -4491,6 +5567,7 @@
         </w:rPr>
         <w:t>TRUE</w:t>
       </w:r>
+      <w:proofErr w:type="spellEnd"/>
       <w:r>
         <w:rPr>
           <w:rFonts w:ascii="Menlo Regular" w:hAnsi="Menlo Regular" w:cs="Menlo Regular"/>
@@ -4547,8 +5624,13 @@
         <w:t xml:space="preserve"> the</w:t>
       </w:r>
       <w:r>
-        <w:t xml:space="preserve"> previous session should you call:</w:t>
-      </w:r>
+        <w:t xml:space="preserve"> previous session should you </w:t>
+      </w:r>
+      <w:proofErr w:type="gramStart"/>
+      <w:r>
+        <w:t>call:</w:t>
+      </w:r>
+      <w:proofErr w:type="gramEnd"/>
     </w:p>
     <w:p>
       <w:pPr>
@@ -4667,6 +5749,8 @@
         </w:rPr>
         <w:t>[</w:t>
       </w:r>
+      <w:proofErr w:type="spellStart"/>
+      <w:proofErr w:type="gramStart"/>
       <w:r>
         <w:rPr>
           <w:rFonts w:ascii="Menlo Regular" w:hAnsi="Menlo Regular" w:cs="Menlo Regular"/>
@@ -4676,6 +5760,8 @@
         </w:rPr>
         <w:t>evaModule</w:t>
       </w:r>
+      <w:proofErr w:type="spellEnd"/>
+      <w:proofErr w:type="gramEnd"/>
       <w:r>
         <w:rPr>
           <w:rFonts w:ascii="Menlo Regular" w:hAnsi="Menlo Regular" w:cs="Menlo Regular"/>
@@ -4685,6 +5771,7 @@
         </w:rPr>
         <w:t xml:space="preserve"> </w:t>
       </w:r>
+      <w:proofErr w:type="spellStart"/>
       <w:r>
         <w:rPr>
           <w:rFonts w:ascii="Menlo Regular" w:hAnsi="Menlo Regular" w:cs="Menlo Regular"/>
@@ -4712,6 +5799,7 @@
         </w:rPr>
         <w:t>FALSE</w:t>
       </w:r>
+      <w:proofErr w:type="spellEnd"/>
       <w:r>
         <w:rPr>
           <w:rFonts w:ascii="Menlo Regular" w:hAnsi="Menlo Regular" w:cs="Menlo Regular"/>
@@ -4912,6 +6000,8 @@
         </w:rPr>
         <w:t>[</w:t>
       </w:r>
+      <w:proofErr w:type="spellStart"/>
+      <w:proofErr w:type="gramStart"/>
       <w:r>
         <w:rPr>
           <w:rFonts w:ascii="Menlo Regular" w:hAnsi="Menlo Regular" w:cs="Menlo Regular"/>
@@ -4921,6 +6011,8 @@
         </w:rPr>
         <w:t>evaModule</w:t>
       </w:r>
+      <w:proofErr w:type="spellEnd"/>
+      <w:proofErr w:type="gramEnd"/>
       <w:r>
         <w:rPr>
           <w:rFonts w:ascii="Menlo Regular" w:hAnsi="Menlo Regular" w:cs="Menlo Regular"/>
@@ -4930,6 +6022,7 @@
         </w:rPr>
         <w:t xml:space="preserve"> </w:t>
       </w:r>
+      <w:proofErr w:type="spellStart"/>
       <w:r>
         <w:rPr>
           <w:rFonts w:ascii="Menlo Regular" w:hAnsi="Menlo Regular" w:cs="Menlo Regular"/>
@@ -4939,6 +6032,7 @@
         </w:rPr>
         <w:t>stopRecord</w:t>
       </w:r>
+      <w:proofErr w:type="spellEnd"/>
       <w:r>
         <w:rPr>
           <w:rFonts w:ascii="Menlo Regular" w:hAnsi="Menlo Regular" w:cs="Menlo Regular"/>
@@ -5139,46 +6233,61 @@
         <w:ind w:left="1080"/>
         <w:rPr>
           <w:rFonts w:ascii="Menlo Regular" w:hAnsi="Menlo Regular" w:cs="Menlo Regular"/>
-          <w:color w:val="000000"/>
-          <w:sz w:val="22"/>
-          <w:szCs w:val="22"/>
-        </w:rPr>
-      </w:pPr>
-      <w:r>
-        <w:rPr>
-          <w:rFonts w:ascii="Menlo Regular" w:hAnsi="Menlo Regular" w:cs="Menlo Regular"/>
           <w:color w:val="3F6E74"/>
           <w:sz w:val="22"/>
           <w:szCs w:val="22"/>
         </w:rPr>
+      </w:pPr>
+      <w:r>
+        <w:rPr>
+          <w:rFonts w:ascii="Menlo Regular" w:hAnsi="Menlo Regular" w:cs="Menlo Regular"/>
+          <w:color w:val="000000"/>
+          <w:sz w:val="22"/>
+          <w:szCs w:val="22"/>
+        </w:rPr>
+        <w:t>[</w:t>
+      </w:r>
+      <w:proofErr w:type="spellStart"/>
+      <w:proofErr w:type="gramStart"/>
+      <w:r>
+        <w:rPr>
+          <w:rFonts w:ascii="Menlo Regular" w:hAnsi="Menlo Regular" w:cs="Menlo Regular"/>
+          <w:color w:val="3F6E74"/>
+          <w:sz w:val="22"/>
+          <w:szCs w:val="22"/>
+        </w:rPr>
         <w:t>evaModule</w:t>
       </w:r>
-      <w:r>
-        <w:rPr>
-          <w:rFonts w:ascii="Menlo Regular" w:hAnsi="Menlo Regular" w:cs="Menlo Regular"/>
-          <w:color w:val="000000"/>
-          <w:sz w:val="22"/>
-          <w:szCs w:val="22"/>
-        </w:rPr>
-        <w:t>.</w:t>
-      </w:r>
-      <w:r>
-        <w:rPr>
-          <w:rFonts w:ascii="Menlo Regular" w:hAnsi="Menlo Regular" w:cs="Menlo Regular"/>
-          <w:color w:val="5C2699"/>
-          <w:sz w:val="22"/>
-          <w:szCs w:val="22"/>
-        </w:rPr>
-        <w:t>home</w:t>
-      </w:r>
-      <w:r>
-        <w:rPr>
-          <w:rFonts w:ascii="Menlo Regular" w:hAnsi="Menlo Regular" w:cs="Menlo Regular"/>
-          <w:color w:val="000000"/>
-          <w:sz w:val="22"/>
-          <w:szCs w:val="22"/>
-        </w:rPr>
-        <w:t xml:space="preserve"> = </w:t>
+      <w:proofErr w:type="spellEnd"/>
+      <w:proofErr w:type="gramEnd"/>
+      <w:r>
+        <w:rPr>
+          <w:rFonts w:ascii="Menlo Regular" w:hAnsi="Menlo Regular" w:cs="Menlo Regular"/>
+          <w:color w:val="2E0D6E"/>
+          <w:sz w:val="22"/>
+          <w:szCs w:val="22"/>
+        </w:rPr>
+        <w:t xml:space="preserve"> </w:t>
+      </w:r>
+      <w:proofErr w:type="spellStart"/>
+      <w:r>
+        <w:rPr>
+          <w:rFonts w:ascii="Menlo Regular" w:hAnsi="Menlo Regular" w:cs="Menlo Regular"/>
+          <w:color w:val="2E0D6E"/>
+          <w:sz w:val="22"/>
+          <w:szCs w:val="22"/>
+        </w:rPr>
+        <w:t>setHome</w:t>
+      </w:r>
+      <w:proofErr w:type="spellEnd"/>
+      <w:r>
+        <w:rPr>
+          <w:rFonts w:ascii="Menlo Regular" w:hAnsi="Menlo Regular" w:cs="Menlo Regular"/>
+          <w:color w:val="000000"/>
+          <w:sz w:val="22"/>
+          <w:szCs w:val="22"/>
+        </w:rPr>
+        <w:t>:</w:t>
       </w:r>
       <w:r>
         <w:rPr>
@@ -5187,16 +6296,36 @@
           <w:sz w:val="22"/>
           <w:szCs w:val="22"/>
         </w:rPr>
-        <w:t>@"paris"</w:t>
-      </w:r>
-      <w:r>
-        <w:rPr>
-          <w:rFonts w:ascii="Menlo Regular" w:hAnsi="Menlo Regular" w:cs="Menlo Regular"/>
-          <w:color w:val="000000"/>
-          <w:sz w:val="22"/>
-          <w:szCs w:val="22"/>
-        </w:rPr>
-        <w:t>;</w:t>
+        <w:t>@"</w:t>
+      </w:r>
+      <w:proofErr w:type="spellStart"/>
+      <w:r>
+        <w:rPr>
+          <w:rFonts w:ascii="Menlo Regular" w:hAnsi="Menlo Regular" w:cs="Menlo Regular"/>
+          <w:color w:val="C41A16"/>
+          <w:sz w:val="22"/>
+          <w:szCs w:val="22"/>
+        </w:rPr>
+        <w:t>paris</w:t>
+      </w:r>
+      <w:proofErr w:type="spellEnd"/>
+      <w:r>
+        <w:rPr>
+          <w:rFonts w:ascii="Menlo Regular" w:hAnsi="Menlo Regular" w:cs="Menlo Regular"/>
+          <w:color w:val="C41A16"/>
+          <w:sz w:val="22"/>
+          <w:szCs w:val="22"/>
+        </w:rPr>
+        <w:t>"</w:t>
+      </w:r>
+      <w:r>
+        <w:rPr>
+          <w:rFonts w:ascii="Menlo Regular" w:hAnsi="Menlo Regular" w:cs="Menlo Regular"/>
+          <w:color w:val="000000"/>
+          <w:sz w:val="22"/>
+          <w:szCs w:val="22"/>
+        </w:rPr>
+        <w:t>];</w:t>
       </w:r>
     </w:p>
     <w:p>
@@ -5211,7 +6340,7 @@
         <w:ind w:left="1080"/>
         <w:rPr>
           <w:rFonts w:ascii="Menlo Regular" w:hAnsi="Menlo Regular" w:cs="Menlo Regular"/>
-          <w:color w:val="000000"/>
+          <w:color w:val="3F6E74"/>
           <w:sz w:val="22"/>
           <w:szCs w:val="22"/>
         </w:rPr>
@@ -5229,46 +6358,61 @@
         <w:ind w:left="1080"/>
         <w:rPr>
           <w:rFonts w:ascii="Menlo Regular" w:hAnsi="Menlo Regular" w:cs="Menlo Regular"/>
-          <w:color w:val="000000"/>
-          <w:sz w:val="22"/>
-          <w:szCs w:val="22"/>
-        </w:rPr>
-      </w:pPr>
-      <w:r>
-        <w:rPr>
-          <w:rFonts w:ascii="Menlo Regular" w:hAnsi="Menlo Regular" w:cs="Menlo Regular"/>
           <w:color w:val="3F6E74"/>
           <w:sz w:val="22"/>
           <w:szCs w:val="22"/>
         </w:rPr>
+      </w:pPr>
+      <w:r>
+        <w:rPr>
+          <w:rFonts w:ascii="Menlo Regular" w:hAnsi="Menlo Regular" w:cs="Menlo Regular"/>
+          <w:color w:val="000000"/>
+          <w:sz w:val="22"/>
+          <w:szCs w:val="22"/>
+        </w:rPr>
+        <w:t>[</w:t>
+      </w:r>
+      <w:proofErr w:type="spellStart"/>
+      <w:proofErr w:type="gramStart"/>
+      <w:r>
+        <w:rPr>
+          <w:rFonts w:ascii="Menlo Regular" w:hAnsi="Menlo Regular" w:cs="Menlo Regular"/>
+          <w:color w:val="3F6E74"/>
+          <w:sz w:val="22"/>
+          <w:szCs w:val="22"/>
+        </w:rPr>
         <w:t>evaModule</w:t>
       </w:r>
-      <w:r>
-        <w:rPr>
-          <w:rFonts w:ascii="Menlo Regular" w:hAnsi="Menlo Regular" w:cs="Menlo Regular"/>
-          <w:color w:val="000000"/>
-          <w:sz w:val="22"/>
-          <w:szCs w:val="22"/>
-        </w:rPr>
-        <w:t>.</w:t>
-      </w:r>
-      <w:r>
-        <w:rPr>
-          <w:rFonts w:ascii="Menlo Regular" w:hAnsi="Menlo Regular" w:cs="Menlo Regular"/>
-          <w:color w:val="5C2699"/>
-          <w:sz w:val="22"/>
-          <w:szCs w:val="22"/>
-        </w:rPr>
-        <w:t>version</w:t>
-      </w:r>
-      <w:r>
-        <w:rPr>
-          <w:rFonts w:ascii="Menlo Regular" w:hAnsi="Menlo Regular" w:cs="Menlo Regular"/>
-          <w:color w:val="000000"/>
-          <w:sz w:val="22"/>
-          <w:szCs w:val="22"/>
-        </w:rPr>
-        <w:t xml:space="preserve"> = </w:t>
+      <w:proofErr w:type="spellEnd"/>
+      <w:proofErr w:type="gramEnd"/>
+      <w:r>
+        <w:rPr>
+          <w:rFonts w:ascii="Menlo Regular" w:hAnsi="Menlo Regular" w:cs="Menlo Regular"/>
+          <w:color w:val="2E0D6E"/>
+          <w:sz w:val="22"/>
+          <w:szCs w:val="22"/>
+        </w:rPr>
+        <w:t xml:space="preserve"> </w:t>
+      </w:r>
+      <w:proofErr w:type="spellStart"/>
+      <w:r>
+        <w:rPr>
+          <w:rFonts w:ascii="Menlo Regular" w:hAnsi="Menlo Regular" w:cs="Menlo Regular"/>
+          <w:color w:val="2E0D6E"/>
+          <w:sz w:val="22"/>
+          <w:szCs w:val="22"/>
+        </w:rPr>
+        <w:t>setVersion</w:t>
+      </w:r>
+      <w:proofErr w:type="spellEnd"/>
+      <w:r>
+        <w:rPr>
+          <w:rFonts w:ascii="Menlo Regular" w:hAnsi="Menlo Regular" w:cs="Menlo Regular"/>
+          <w:color w:val="000000"/>
+          <w:sz w:val="22"/>
+          <w:szCs w:val="22"/>
+        </w:rPr>
+        <w:t xml:space="preserve">: </w:t>
       </w:r>
       <w:r>
         <w:rPr>
@@ -5286,7 +6430,7 @@
           <w:sz w:val="22"/>
           <w:szCs w:val="22"/>
         </w:rPr>
-        <w:t>;</w:t>
+        <w:t>];</w:t>
       </w:r>
     </w:p>
     <w:p>
@@ -5351,21 +6495,33 @@
       <w:r>
         <w:t xml:space="preserve">n the </w:t>
       </w:r>
+      <w:proofErr w:type="spellStart"/>
       <w:r>
         <w:rPr>
           <w:b/>
         </w:rPr>
         <w:t>AppDelegate.m</w:t>
       </w:r>
+      <w:proofErr w:type="spellEnd"/>
       <w:r>
         <w:t xml:space="preserve"> file just before the </w:t>
       </w:r>
+      <w:proofErr w:type="spellStart"/>
       <w:r>
         <w:rPr>
           <w:b/>
         </w:rPr>
-        <w:t>setApiKey:withSiteCode</w:t>
-      </w:r>
+        <w:t>setApiKey</w:t>
+      </w:r>
+      <w:proofErr w:type="gramStart"/>
+      <w:r>
+        <w:rPr>
+          <w:b/>
+        </w:rPr>
+        <w:t>:withSiteCode</w:t>
+      </w:r>
+      <w:proofErr w:type="spellEnd"/>
+      <w:proofErr w:type="gramEnd"/>
       <w:r>
         <w:t xml:space="preserve"> function )</w:t>
       </w:r>
@@ -5432,7 +6588,15 @@
         <w:adjustRightInd w:val="0"/>
       </w:pPr>
       <w:r>
-        <w:t xml:space="preserve">If you want to implement mic activity level inside your app, On either the </w:t>
+        <w:t xml:space="preserve">If you want to implement </w:t>
+      </w:r>
+      <w:proofErr w:type="spellStart"/>
+      <w:r>
+        <w:t>mic</w:t>
+      </w:r>
+      <w:proofErr w:type="spellEnd"/>
+      <w:r>
+        <w:t xml:space="preserve"> activity level inside your app, On either the </w:t>
       </w:r>
       <w:r>
         <w:rPr>
@@ -5575,6 +6739,8 @@
         </w:rPr>
         <w:t xml:space="preserve"> [</w:t>
       </w:r>
+      <w:proofErr w:type="spellStart"/>
+      <w:proofErr w:type="gramStart"/>
       <w:r>
         <w:rPr>
           <w:rFonts w:ascii="Menlo Regular" w:hAnsi="Menlo Regular" w:cs="Menlo Regular"/>
@@ -5584,6 +6750,8 @@
         </w:rPr>
         <w:t>evaModule</w:t>
       </w:r>
+      <w:proofErr w:type="spellEnd"/>
+      <w:proofErr w:type="gramEnd"/>
       <w:r>
         <w:rPr>
           <w:rFonts w:ascii="Menlo Regular" w:hAnsi="Menlo Regular" w:cs="Menlo Regular"/>
@@ -5593,6 +6761,7 @@
         </w:rPr>
         <w:t xml:space="preserve"> </w:t>
       </w:r>
+      <w:proofErr w:type="spellStart"/>
       <w:r>
         <w:rPr>
           <w:rFonts w:ascii="Menlo Regular" w:hAnsi="Menlo Regular" w:cs="Menlo Regular"/>
@@ -5602,6 +6771,7 @@
         </w:rPr>
         <w:t>setAPIkey</w:t>
       </w:r>
+      <w:proofErr w:type="spellEnd"/>
       <w:r>
         <w:rPr>
           <w:rFonts w:ascii="Menlo Regular" w:hAnsi="Menlo Regular" w:cs="Menlo Regular"/>
@@ -5643,8 +6813,20 @@
           <w:szCs w:val="22"/>
         </w:rPr>
         <w:tab/>
+      </w:r>
+      <w:proofErr w:type="spellStart"/>
+      <w:proofErr w:type="gramStart"/>
+      <w:r>
+        <w:rPr>
+          <w:rFonts w:ascii="Menlo Regular" w:hAnsi="Menlo Regular" w:cs="Menlo Regular"/>
+          <w:color w:val="26474B"/>
+          <w:sz w:val="22"/>
+          <w:szCs w:val="22"/>
+        </w:rPr>
         <w:t>withSiteCode</w:t>
       </w:r>
+      <w:proofErr w:type="spellEnd"/>
+      <w:proofErr w:type="gramEnd"/>
       <w:r>
         <w:rPr>
           <w:rFonts w:ascii="Menlo Regular" w:hAnsi="Menlo Regular" w:cs="Menlo Regular"/>
@@ -5688,6 +6870,8 @@
         </w:rPr>
         <w:tab/>
       </w:r>
+      <w:proofErr w:type="spellStart"/>
+      <w:proofErr w:type="gramStart"/>
       <w:r>
         <w:rPr>
           <w:rFonts w:ascii="Menlo Regular" w:hAnsi="Menlo Regular" w:cs="Menlo Regular"/>
@@ -5715,6 +6899,8 @@
         </w:rPr>
         <w:t>TRUE</w:t>
       </w:r>
+      <w:proofErr w:type="spellEnd"/>
+      <w:proofErr w:type="gramEnd"/>
       <w:r>
         <w:rPr>
           <w:rFonts w:ascii="Menlo Regular" w:hAnsi="Menlo Regular" w:cs="Menlo Regular"/>
@@ -5876,6 +7062,8 @@
         </w:rPr>
         <w:t xml:space="preserve"> [</w:t>
       </w:r>
+      <w:proofErr w:type="spellStart"/>
+      <w:proofErr w:type="gramStart"/>
       <w:r>
         <w:rPr>
           <w:rFonts w:ascii="Menlo Regular" w:hAnsi="Menlo Regular" w:cs="Menlo Regular"/>
@@ -5885,6 +7073,8 @@
         </w:rPr>
         <w:t>evaModule</w:t>
       </w:r>
+      <w:proofErr w:type="spellEnd"/>
+      <w:proofErr w:type="gramEnd"/>
       <w:r>
         <w:rPr>
           <w:rFonts w:ascii="Menlo Regular" w:hAnsi="Menlo Regular" w:cs="Menlo Regular"/>
@@ -5894,6 +7084,7 @@
         </w:rPr>
         <w:t xml:space="preserve"> </w:t>
       </w:r>
+      <w:proofErr w:type="spellStart"/>
       <w:r>
         <w:rPr>
           <w:rFonts w:ascii="Menlo Regular" w:hAnsi="Menlo Regular" w:cs="Menlo Regular"/>
@@ -5903,6 +7094,7 @@
         </w:rPr>
         <w:t>setAPIkey</w:t>
       </w:r>
+      <w:proofErr w:type="spellEnd"/>
       <w:r>
         <w:rPr>
           <w:rFonts w:ascii="Menlo Regular" w:hAnsi="Menlo Regular" w:cs="Menlo Regular"/>
@@ -5944,8 +7136,20 @@
           <w:szCs w:val="22"/>
         </w:rPr>
         <w:tab/>
+      </w:r>
+      <w:proofErr w:type="spellStart"/>
+      <w:proofErr w:type="gramStart"/>
+      <w:r>
+        <w:rPr>
+          <w:rFonts w:ascii="Menlo Regular" w:hAnsi="Menlo Regular" w:cs="Menlo Regular"/>
+          <w:color w:val="26474B"/>
+          <w:sz w:val="22"/>
+          <w:szCs w:val="22"/>
+        </w:rPr>
         <w:t>withSiteCode</w:t>
       </w:r>
+      <w:proofErr w:type="spellEnd"/>
+      <w:proofErr w:type="gramEnd"/>
       <w:r>
         <w:rPr>
           <w:rFonts w:ascii="Menlo Regular" w:hAnsi="Menlo Regular" w:cs="Menlo Regular"/>
@@ -6005,7 +7209,15 @@
         <w:adjustRightInd w:val="0"/>
       </w:pPr>
       <w:r>
-        <w:t xml:space="preserve">In case you set withMicLevel to TRUE you </w:t>
+        <w:t xml:space="preserve">In case you set </w:t>
+      </w:r>
+      <w:proofErr w:type="spellStart"/>
+      <w:r>
+        <w:t>withMicLevel</w:t>
+      </w:r>
+      <w:proofErr w:type="spellEnd"/>
+      <w:r>
+        <w:t xml:space="preserve"> to TRUE you </w:t>
       </w:r>
       <w:r>
         <w:rPr>
@@ -6143,6 +7355,7 @@
         </w:rPr>
         <w:t>(</w:t>
       </w:r>
+      <w:proofErr w:type="gramStart"/>
       <w:r>
         <w:rPr>
           <w:rFonts w:ascii="Menlo Regular" w:hAnsi="Menlo Regular" w:cs="Menlo Regular"/>
@@ -6152,14 +7365,35 @@
         </w:rPr>
         <w:t>void</w:t>
       </w:r>
-      <w:r>
-        <w:rPr>
-          <w:rFonts w:ascii="Menlo Regular" w:hAnsi="Menlo Regular" w:cs="Menlo Regular"/>
-          <w:color w:val="000000"/>
-          <w:sz w:val="22"/>
-          <w:szCs w:val="22"/>
-        </w:rPr>
-        <w:t>)evaMicLevelCallbackAverage: (</w:t>
+      <w:proofErr w:type="gramEnd"/>
+      <w:r>
+        <w:rPr>
+          <w:rFonts w:ascii="Menlo Regular" w:hAnsi="Menlo Regular" w:cs="Menlo Regular"/>
+          <w:color w:val="000000"/>
+          <w:sz w:val="22"/>
+          <w:szCs w:val="22"/>
+        </w:rPr>
+        <w:t>)</w:t>
+      </w:r>
+      <w:proofErr w:type="spellStart"/>
+      <w:r>
+        <w:rPr>
+          <w:rFonts w:ascii="Menlo Regular" w:hAnsi="Menlo Regular" w:cs="Menlo Regular"/>
+          <w:color w:val="000000"/>
+          <w:sz w:val="22"/>
+          <w:szCs w:val="22"/>
+        </w:rPr>
+        <w:t>evaMicLevelCallbackAverage</w:t>
+      </w:r>
+      <w:proofErr w:type="spellEnd"/>
+      <w:r>
+        <w:rPr>
+          <w:rFonts w:ascii="Menlo Regular" w:hAnsi="Menlo Regular" w:cs="Menlo Regular"/>
+          <w:color w:val="000000"/>
+          <w:sz w:val="22"/>
+          <w:szCs w:val="22"/>
+        </w:rPr>
+        <w:t>: (</w:t>
       </w:r>
       <w:r>
         <w:rPr>
@@ -6177,7 +7411,47 @@
           <w:sz w:val="22"/>
           <w:szCs w:val="22"/>
         </w:rPr>
-        <w:t>)averagePower andPeak: (</w:t>
+        <w:t>)</w:t>
+      </w:r>
+      <w:proofErr w:type="spellStart"/>
+      <w:r>
+        <w:rPr>
+          <w:rFonts w:ascii="Menlo Regular" w:hAnsi="Menlo Regular" w:cs="Menlo Regular"/>
+          <w:color w:val="000000"/>
+          <w:sz w:val="22"/>
+          <w:szCs w:val="22"/>
+        </w:rPr>
+        <w:t>averagePower</w:t>
+      </w:r>
+      <w:proofErr w:type="spellEnd"/>
+      <w:r>
+        <w:rPr>
+          <w:rFonts w:ascii="Menlo Regular" w:hAnsi="Menlo Regular" w:cs="Menlo Regular"/>
+          <w:color w:val="000000"/>
+          <w:sz w:val="22"/>
+          <w:szCs w:val="22"/>
+        </w:rPr>
+        <w:t xml:space="preserve"> </w:t>
+      </w:r>
+      <w:proofErr w:type="spellStart"/>
+      <w:r>
+        <w:rPr>
+          <w:rFonts w:ascii="Menlo Regular" w:hAnsi="Menlo Regular" w:cs="Menlo Regular"/>
+          <w:color w:val="000000"/>
+          <w:sz w:val="22"/>
+          <w:szCs w:val="22"/>
+        </w:rPr>
+        <w:t>andPeak</w:t>
+      </w:r>
+      <w:proofErr w:type="spellEnd"/>
+      <w:r>
+        <w:rPr>
+          <w:rFonts w:ascii="Menlo Regular" w:hAnsi="Menlo Regular" w:cs="Menlo Regular"/>
+          <w:color w:val="000000"/>
+          <w:sz w:val="22"/>
+          <w:szCs w:val="22"/>
+        </w:rPr>
+        <w:t>: (</w:t>
       </w:r>
       <w:r>
         <w:rPr>
@@ -6195,7 +7469,27 @@
           <w:sz w:val="22"/>
           <w:szCs w:val="22"/>
         </w:rPr>
-        <w:t xml:space="preserve">)peakPower; </w:t>
+        <w:t>)</w:t>
+      </w:r>
+      <w:proofErr w:type="spellStart"/>
+      <w:r>
+        <w:rPr>
+          <w:rFonts w:ascii="Menlo Regular" w:hAnsi="Menlo Regular" w:cs="Menlo Regular"/>
+          <w:color w:val="000000"/>
+          <w:sz w:val="22"/>
+          <w:szCs w:val="22"/>
+        </w:rPr>
+        <w:t>peakPower</w:t>
+      </w:r>
+      <w:proofErr w:type="spellEnd"/>
+      <w:r>
+        <w:rPr>
+          <w:rFonts w:ascii="Menlo Regular" w:hAnsi="Menlo Regular" w:cs="Menlo Regular"/>
+          <w:color w:val="000000"/>
+          <w:sz w:val="22"/>
+          <w:szCs w:val="22"/>
+        </w:rPr>
+        <w:t xml:space="preserve">; </w:t>
       </w:r>
     </w:p>
     <w:p>
@@ -6251,6 +7545,7 @@
         </w:rPr>
         <w:t>(</w:t>
       </w:r>
+      <w:proofErr w:type="gramStart"/>
       <w:r>
         <w:rPr>
           <w:rFonts w:ascii="Menlo Regular" w:hAnsi="Menlo Regular" w:cs="Menlo Regular"/>
@@ -6260,14 +7555,35 @@
         </w:rPr>
         <w:t>void</w:t>
       </w:r>
-      <w:r>
-        <w:rPr>
-          <w:rFonts w:ascii="Menlo Regular" w:hAnsi="Menlo Regular" w:cs="Menlo Regular"/>
-          <w:color w:val="000000"/>
-          <w:sz w:val="22"/>
-          <w:szCs w:val="22"/>
-        </w:rPr>
-        <w:t>)evaMicStopRecording;</w:t>
+      <w:proofErr w:type="gramEnd"/>
+      <w:r>
+        <w:rPr>
+          <w:rFonts w:ascii="Menlo Regular" w:hAnsi="Menlo Regular" w:cs="Menlo Regular"/>
+          <w:color w:val="000000"/>
+          <w:sz w:val="22"/>
+          <w:szCs w:val="22"/>
+        </w:rPr>
+        <w:t>)</w:t>
+      </w:r>
+      <w:proofErr w:type="spellStart"/>
+      <w:r>
+        <w:rPr>
+          <w:rFonts w:ascii="Menlo Regular" w:hAnsi="Menlo Regular" w:cs="Menlo Regular"/>
+          <w:color w:val="000000"/>
+          <w:sz w:val="22"/>
+          <w:szCs w:val="22"/>
+        </w:rPr>
+        <w:t>evaMicStopRecording</w:t>
+      </w:r>
+      <w:proofErr w:type="spellEnd"/>
+      <w:r>
+        <w:rPr>
+          <w:rFonts w:ascii="Menlo Regular" w:hAnsi="Menlo Regular" w:cs="Menlo Regular"/>
+          <w:color w:val="000000"/>
+          <w:sz w:val="22"/>
+          <w:szCs w:val="22"/>
+        </w:rPr>
+        <w:t>;</w:t>
       </w:r>
     </w:p>
     <w:p>
@@ -6299,20 +7615,56 @@
         <w:adjustRightInd w:val="0"/>
         <w:ind w:left="851"/>
       </w:pPr>
-      <w:r>
-        <w:t>averagePower and peakPower are in decibels</w:t>
+      <w:proofErr w:type="spellStart"/>
+      <w:proofErr w:type="gramStart"/>
+      <w:r>
+        <w:t>averagePower</w:t>
+      </w:r>
+      <w:proofErr w:type="spellEnd"/>
+      <w:proofErr w:type="gramEnd"/>
+      <w:r>
+        <w:t xml:space="preserve"> and </w:t>
+      </w:r>
+      <w:proofErr w:type="spellStart"/>
+      <w:r>
+        <w:t>peakPower</w:t>
+      </w:r>
+      <w:proofErr w:type="spellEnd"/>
+      <w:r>
+        <w:t xml:space="preserve"> are in decibels</w:t>
       </w:r>
       <w:r>
         <w:t xml:space="preserve">, </w:t>
       </w:r>
-      <w:r>
-        <w:t>evaMicLevelCallbackAverage:andPeak would be called for each mic sample.</w:t>
+      <w:proofErr w:type="spellStart"/>
+      <w:r>
+        <w:t>evaMicLevelCallbackAverage:andPeak</w:t>
+      </w:r>
+      <w:proofErr w:type="spellEnd"/>
+      <w:r>
+        <w:t xml:space="preserve"> would be called for each </w:t>
+      </w:r>
+      <w:proofErr w:type="spellStart"/>
+      <w:r>
+        <w:t>mic</w:t>
+      </w:r>
+      <w:proofErr w:type="spellEnd"/>
+      <w:r>
+        <w:t xml:space="preserve"> sample.</w:t>
       </w:r>
       <w:r>
         <w:t xml:space="preserve"> </w:t>
       </w:r>
       <w:r>
-        <w:t>Check out EvaTest project for animation example.</w:t>
+        <w:t xml:space="preserve">Check out </w:t>
+      </w:r>
+      <w:proofErr w:type="spellStart"/>
+      <w:r>
+        <w:t>EvaTest</w:t>
+      </w:r>
+      <w:proofErr w:type="spellEnd"/>
+      <w:r>
+        <w:t xml:space="preserve"> project for animation example.</w:t>
       </w:r>
     </w:p>
     <w:p>
@@ -6422,15 +7774,17 @@
           </mc:Fallback>
         </mc:AlternateContent>
       </w:r>
-      <w:bookmarkStart w:id="1" w:name="_GoBack"/>
-      <w:bookmarkEnd w:id="1"/>
       <w:r>
         <w:t>It is recommended to know that Eva finished all setup before starting using it:</w:t>
       </w:r>
       <w:r>
         <w:br/>
+      </w:r>
+      <w:proofErr w:type="gramStart"/>
+      <w:r>
         <w:t xml:space="preserve">     </w:t>
       </w:r>
+      <w:proofErr w:type="gramEnd"/>
       <w:r>
         <w:br/>
         <w:t xml:space="preserve">     - </w:t>
@@ -6460,8 +7814,19 @@
           <w:sz w:val="22"/>
           <w:szCs w:val="22"/>
         </w:rPr>
-        <w:t>)evaRecorederIsReady</w:t>
-      </w:r>
+        <w:t>)</w:t>
+      </w:r>
+      <w:proofErr w:type="spellStart"/>
+      <w:r>
+        <w:rPr>
+          <w:rFonts w:ascii="Menlo Regular" w:hAnsi="Menlo Regular" w:cs="Menlo Regular"/>
+          <w:color w:val="000000"/>
+          <w:sz w:val="22"/>
+          <w:szCs w:val="22"/>
+        </w:rPr>
+        <w:t>evaRecorederIsReady</w:t>
+      </w:r>
+      <w:proofErr w:type="spellEnd"/>
       <w:r>
         <w:rPr>
           <w:rFonts w:ascii="Menlo Regular" w:hAnsi="Menlo Regular" w:cs="Menlo Regular"/>
@@ -6642,6 +8007,8 @@
         </w:rPr>
         <w:t>[</w:t>
       </w:r>
+      <w:proofErr w:type="spellStart"/>
+      <w:proofErr w:type="gramStart"/>
       <w:r>
         <w:rPr>
           <w:rFonts w:ascii="Menlo Regular" w:hAnsi="Menlo Regular" w:cs="Menlo Regular"/>
@@ -6651,6 +8018,8 @@
         </w:rPr>
         <w:t>evaModule</w:t>
       </w:r>
+      <w:proofErr w:type="spellEnd"/>
+      <w:proofErr w:type="gramEnd"/>
       <w:r>
         <w:rPr>
           <w:rFonts w:ascii="Menlo Regular" w:hAnsi="Menlo Regular" w:cs="Menlo Regular"/>
@@ -6660,6 +8029,7 @@
         </w:rPr>
         <w:t xml:space="preserve"> </w:t>
       </w:r>
+      <w:proofErr w:type="spellStart"/>
       <w:r>
         <w:rPr>
           <w:rFonts w:ascii="Menlo Regular" w:hAnsi="Menlo Regular" w:cs="Menlo Regular"/>
@@ -6687,6 +8057,7 @@
         </w:rPr>
         <w:t>apiKeyString</w:t>
       </w:r>
+      <w:proofErr w:type="spellEnd"/>
       <w:r>
         <w:rPr>
           <w:rFonts w:ascii="Menlo Regular" w:hAnsi="Menlo Regular" w:cs="Menlo Regular"/>
@@ -6696,6 +8067,7 @@
         </w:rPr>
         <w:t xml:space="preserve"> </w:t>
       </w:r>
+      <w:proofErr w:type="spellStart"/>
       <w:r>
         <w:rPr>
           <w:rFonts w:ascii="Menlo Regular" w:hAnsi="Menlo Regular" w:cs="Menlo Regular"/>
@@ -6723,6 +8095,7 @@
         </w:rPr>
         <w:t>siteCodeString</w:t>
       </w:r>
+      <w:proofErr w:type="spellEnd"/>
       <w:r>
         <w:rPr>
           <w:rFonts w:ascii="Menlo Regular" w:hAnsi="Menlo Regular" w:cs="Menlo Regular"/>
@@ -6732,6 +8105,7 @@
         </w:rPr>
         <w:t xml:space="preserve"> </w:t>
       </w:r>
+      <w:proofErr w:type="spellStart"/>
       <w:r>
         <w:rPr>
           <w:rFonts w:ascii="Menlo Regular" w:hAnsi="Menlo Regular" w:cs="Menlo Regular"/>
@@ -6759,6 +8133,7 @@
         </w:rPr>
         <w:t>TRUE</w:t>
       </w:r>
+      <w:proofErr w:type="spellEnd"/>
       <w:r>
         <w:rPr>
           <w:rFonts w:ascii="Menlo Regular" w:hAnsi="Menlo Regular" w:cs="Menlo Regular"/>
@@ -6902,7 +8277,15 @@
         </w:rPr>
       </w:pPr>
       <w:r>
-        <w:t>CHECK OUT THE DEMO PROJECT (EvaTest)</w:t>
+        <w:t>CHECK OUT THE DEMO PROJECT (</w:t>
+      </w:r>
+      <w:proofErr w:type="spellStart"/>
+      <w:r>
+        <w:t>EvaTest</w:t>
+      </w:r>
+      <w:proofErr w:type="spellEnd"/>
+      <w:r>
+        <w:t>)</w:t>
       </w:r>
       <w:r>
         <w:rPr>
@@ -6914,9 +8297,9 @@
     </w:p>
     <w:p/>
     <w:sectPr>
-      <w:headerReference w:type="default" r:id="rId13"/>
-      <w:footerReference w:type="even" r:id="rId14"/>
-      <w:footerReference w:type="default" r:id="rId15"/>
+      <w:headerReference w:type="default" r:id="rId14"/>
+      <w:footerReference w:type="even" r:id="rId15"/>
+      <w:footerReference w:type="default" r:id="rId16"/>
       <w:pgSz w:w="11900" w:h="16840"/>
       <w:pgMar w:top="1440" w:right="1800" w:bottom="1440" w:left="1800" w:header="708" w:footer="708" w:gutter="0"/>
       <w:cols w:space="708"/>
@@ -7015,7 +8398,7 @@
         <w:rStyle w:val="PageNumber"/>
         <w:noProof/>
       </w:rPr>
-      <w:t>1</w:t>
+      <w:t>6</w:t>
     </w:r>
     <w:r>
       <w:rPr>
@@ -9509,4 +10892,16 @@
   </a:objectDefaults>
   <a:extraClrSchemeLst/>
 </a:theme>
+</file>
+
+<file path=customXml/item1.xml><?xml version="1.0" encoding="utf-8"?>
+<b:Sources xmlns:b="http://schemas.openxmlformats.org/officeDocument/2006/bibliography" xmlns="http://schemas.openxmlformats.org/officeDocument/2006/bibliography" SelectedStyle="/APA.XSL" StyleName="APA"/>
+</file>
+
+<file path=customXml/itemProps1.xml><?xml version="1.0" encoding="utf-8"?>
+<ds:datastoreItem xmlns:ds="http://schemas.openxmlformats.org/officeDocument/2006/customXml" ds:itemID="{82E40DCB-C4AE-424D-9D8A-6D832301F677}">
+  <ds:schemaRefs>
+    <ds:schemaRef ds:uri="http://schemas.openxmlformats.org/officeDocument/2006/bibliography"/>
+  </ds:schemaRefs>
+</ds:datastoreItem>
 </file>
</xml_diff>